<commit_message>
Fixed some prints in the text
</commit_message>
<xml_diff>
--- a/lab08/Report/Прокопенко Звіт БМТП 8.docx
+++ b/lab08/Report/Прокопенко Звіт БМТП 8.docx
@@ -1528,6 +1528,8 @@
           <w:lang w:val="ru-RU"/>
         </w:rPr>
       </w:pPr>
+      <w:bookmarkStart w:id="0" w:name="_Hlk69082117"/>
+      <w:bookmarkStart w:id="1" w:name="_GoBack"/>
       <w:proofErr w:type="spellStart"/>
       <w:r>
         <w:rPr>
@@ -1650,6 +1652,8 @@
         <w:t>:</w:t>
       </w:r>
     </w:p>
+    <w:bookmarkEnd w:id="0"/>
+    <w:bookmarkEnd w:id="1"/>
     <w:p>
       <w:pPr>
         <w:shd w:val="clear" w:color="auto" w:fill="FFFFFF"/>
@@ -2757,6 +2761,7 @@
         </w:rPr>
         <w:t xml:space="preserve">дійсне число, </w:t>
       </w:r>
+      <w:bookmarkStart w:id="2" w:name="_Hlk69082039"/>
       <w:r>
         <w:rPr>
           <w:szCs w:val="28"/>
@@ -2795,8 +2800,6 @@
         </w:rPr>
         <w:t>⋃</w:t>
       </w:r>
-      <w:bookmarkStart w:id="0" w:name="_GoBack"/>
-      <w:bookmarkEnd w:id="0"/>
       <w:r>
         <w:rPr>
           <w:szCs w:val="28"/>
@@ -2814,7 +2817,14 @@
         <w:rPr>
           <w:szCs w:val="28"/>
         </w:rPr>
-        <w:t xml:space="preserve">; </w:t>
+        <w:t>;</w:t>
+      </w:r>
+      <w:bookmarkEnd w:id="2"/>
+      <w:r>
+        <w:rPr>
+          <w:szCs w:val="28"/>
+        </w:rPr>
+        <w:t xml:space="preserve"> </w:t>
       </w:r>
       <w:r>
         <w:rPr>
@@ -5978,16 +5988,20 @@
         <w:rPr>
           <w:szCs w:val="28"/>
         </w:rPr>
-        <w:t xml:space="preserve">У </w:t>
-      </w:r>
-      <w:proofErr w:type="spellStart"/>
-      <w:r>
-        <w:rPr>
-          <w:szCs w:val="28"/>
-        </w:rPr>
-        <w:t>поцесі</w:t>
-      </w:r>
-      <w:proofErr w:type="spellEnd"/>
+        <w:t>У п</w:t>
+      </w:r>
+      <w:r>
+        <w:rPr>
+          <w:szCs w:val="28"/>
+        </w:rPr>
+        <w:t>р</w:t>
+      </w:r>
+      <w:r>
+        <w:rPr>
+          <w:szCs w:val="28"/>
+        </w:rPr>
+        <w:t>оцесі</w:t>
+      </w:r>
       <w:r>
         <w:rPr>
           <w:szCs w:val="28"/>
@@ -20926,7 +20940,6 @@
         <w:docPartUnique/>
       </w:docPartObj>
     </w:sdtPr>
-    <w:sdtEndPr/>
     <w:sdtContent>
       <w:p>
         <w:pPr>
@@ -21050,7 +21063,7 @@
         <v:path o:extrusionok="f" gradientshapeok="t" o:connecttype="rect"/>
         <o:lock v:ext="edit" aspectratio="t"/>
       </v:shapetype>
-      <v:shape id="_x0000_i1028" type="#_x0000_t75" style="width:52.55pt;height:19.55pt;visibility:visible;mso-wrap-style:square" o:bullet="t">
+      <v:shape id="_x0000_i1093" type="#_x0000_t75" style="width:52.55pt;height:19.55pt;visibility:visible;mso-wrap-style:square" o:bullet="t">
         <v:imagedata r:id="rId1" o:title=""/>
       </v:shape>
     </w:pict>
@@ -23366,6 +23379,7 @@
   <w:style w:type="character" w:default="1" w:styleId="a0">
     <w:name w:val="Default Paragraph Font"/>
     <w:uiPriority w:val="1"/>
+    <w:semiHidden/>
     <w:unhideWhenUsed/>
   </w:style>
   <w:style w:type="table" w:default="1" w:styleId="a1">
@@ -23900,7 +23914,7 @@
 </file>
 
 <file path=customXml/itemProps1.xml><?xml version="1.0" encoding="utf-8"?>
-<ds:datastoreItem xmlns:ds="http://schemas.openxmlformats.org/officeDocument/2006/customXml" ds:itemID="{31B39AD9-C05A-48CD-8C1C-227CABDCBB2A}">
+<ds:datastoreItem xmlns:ds="http://schemas.openxmlformats.org/officeDocument/2006/customXml" ds:itemID="{CCE9A7E8-E151-4CD9-A4EE-06396C2D52F2}">
   <ds:schemaRefs>
     <ds:schemaRef ds:uri="http://schemas.openxmlformats.org/officeDocument/2006/bibliography"/>
   </ds:schemaRefs>

</xml_diff>

<commit_message>
Updated the program code in the report
</commit_message>
<xml_diff>
--- a/lab08/Report/Прокопенко Звіт БМТП 8.docx
+++ b/lab08/Report/Прокопенко Звіт БМТП 8.docx
@@ -1451,10 +1451,37 @@
       <w:r>
         <w:rPr>
           <w:szCs w:val="28"/>
-          <w:lang w:val="ru-RU"/>
-        </w:rPr>
-        <w:t xml:space="preserve">[-2147483648; 2147483648], </w:t>
-      </w:r>
+        </w:rPr>
+        <w:t>[-2147483648</w:t>
+      </w:r>
+      <w:r>
+        <w:rPr>
+          <w:szCs w:val="28"/>
+          <w:lang w:val="ru-RU"/>
+        </w:rPr>
+        <w:t>;0)</w:t>
+      </w:r>
+      <w:r>
+        <w:rPr>
+          <w:rFonts w:ascii="Cambria Math" w:hAnsi="Cambria Math" w:cs="Cambria Math"/>
+        </w:rPr>
+        <w:t>⋃</w:t>
+      </w:r>
+      <w:r>
+        <w:rPr>
+          <w:szCs w:val="28"/>
+          <w:lang w:val="ru-RU"/>
+        </w:rPr>
+        <w:t>(0;</w:t>
+      </w:r>
+      <w:r>
+        <w:rPr>
+          <w:szCs w:val="28"/>
+        </w:rPr>
+        <w:t xml:space="preserve">2147483648]; </w:t>
+      </w:r>
+      <w:bookmarkStart w:id="0" w:name="_GoBack"/>
+      <w:bookmarkEnd w:id="0"/>
       <w:r>
         <w:rPr>
           <w:iCs/>
@@ -1528,8 +1555,7 @@
           <w:lang w:val="ru-RU"/>
         </w:rPr>
       </w:pPr>
-      <w:bookmarkStart w:id="0" w:name="_Hlk69082117"/>
-      <w:bookmarkStart w:id="1" w:name="_GoBack"/>
+      <w:bookmarkStart w:id="1" w:name="_Hlk69082117"/>
       <w:proofErr w:type="spellStart"/>
       <w:r>
         <w:rPr>
@@ -1652,7 +1678,6 @@
         <w:t>:</w:t>
       </w:r>
     </w:p>
-    <w:bookmarkEnd w:id="0"/>
     <w:bookmarkEnd w:id="1"/>
     <w:p>
       <w:pPr>
@@ -2146,14 +2171,23 @@
       </w:pPr>
       <w:r>
         <w:rPr>
+          <w:b/>
           <w:noProof/>
           <w:szCs w:val="28"/>
         </w:rPr>
         <w:drawing>
-          <wp:inline distT="0" distB="0" distL="0" distR="0" wp14:anchorId="08E003FA" wp14:editId="348C0CF1">
-            <wp:extent cx="3895725" cy="3038475"/>
-            <wp:effectExtent l="0" t="0" r="9525" b="9525"/>
-            <wp:docPr id="1" name="Рисунок 1"/>
+          <wp:anchor distT="0" distB="0" distL="114300" distR="114300" simplePos="0" relativeHeight="251664384" behindDoc="0" locked="0" layoutInCell="1" allowOverlap="1">
+            <wp:simplePos x="0" y="0"/>
+            <wp:positionH relativeFrom="margin">
+              <wp:posOffset>1123950</wp:posOffset>
+            </wp:positionH>
+            <wp:positionV relativeFrom="paragraph">
+              <wp:posOffset>5715</wp:posOffset>
+            </wp:positionV>
+            <wp:extent cx="4320540" cy="2916555"/>
+            <wp:effectExtent l="0" t="0" r="3810" b="0"/>
+            <wp:wrapTopAndBottom/>
+            <wp:docPr id="4" name="Рисунок 4"/>
             <wp:cNvGraphicFramePr>
               <a:graphicFrameLocks xmlns:a="http://schemas.openxmlformats.org/drawingml/2006/main" noChangeAspect="1"/>
             </wp:cNvGraphicFramePr>
@@ -2161,11 +2195,17 @@
               <a:graphicData uri="http://schemas.openxmlformats.org/drawingml/2006/picture">
                 <pic:pic xmlns:pic="http://schemas.openxmlformats.org/drawingml/2006/picture">
                   <pic:nvPicPr>
-                    <pic:cNvPr id="1" name=""/>
+                    <pic:cNvPr id="4" name="image (1).jpg"/>
                     <pic:cNvPicPr/>
                   </pic:nvPicPr>
                   <pic:blipFill>
-                    <a:blip r:embed="rId10"/>
+                    <a:blip r:embed="rId10">
+                      <a:extLst>
+                        <a:ext uri="{28A0092B-C50C-407E-A947-70E740481C1C}">
+                          <a14:useLocalDpi xmlns:a14="http://schemas.microsoft.com/office/drawing/2010/main" val="0"/>
+                        </a:ext>
+                      </a:extLst>
+                    </a:blip>
                     <a:stretch>
                       <a:fillRect/>
                     </a:stretch>
@@ -2173,7 +2213,7 @@
                   <pic:spPr>
                     <a:xfrm>
                       <a:off x="0" y="0"/>
-                      <a:ext cx="3895725" cy="3038475"/>
+                      <a:ext cx="4320540" cy="2916555"/>
                     </a:xfrm>
                     <a:prstGeom prst="rect">
                       <a:avLst/>
@@ -2182,7 +2222,13 @@
                 </pic:pic>
               </a:graphicData>
             </a:graphic>
-          </wp:inline>
+            <wp14:sizeRelH relativeFrom="margin">
+              <wp14:pctWidth>0</wp14:pctWidth>
+            </wp14:sizeRelH>
+            <wp14:sizeRelV relativeFrom="margin">
+              <wp14:pctHeight>0</wp14:pctHeight>
+            </wp14:sizeRelV>
+          </wp:anchor>
         </w:drawing>
       </w:r>
     </w:p>
@@ -9533,7 +9579,6 @@
       <w:proofErr w:type="spellStart"/>
       <w:r>
         <w:rPr>
-          <w:b/>
           <w:bCs/>
         </w:rPr>
         <w:t>Чистая</w:t>
@@ -9541,7 +9586,6 @@
       <w:proofErr w:type="spellEnd"/>
       <w:r>
         <w:rPr>
-          <w:b/>
           <w:bCs/>
         </w:rPr>
         <w:t xml:space="preserve"> </w:t>
@@ -9549,7 +9593,6 @@
       <w:proofErr w:type="spellStart"/>
       <w:r>
         <w:rPr>
-          <w:b/>
           <w:bCs/>
         </w:rPr>
         <w:t>архитектура</w:t>
@@ -9557,7 +9600,6 @@
       <w:proofErr w:type="spellEnd"/>
       <w:r>
         <w:rPr>
-          <w:b/>
           <w:bCs/>
         </w:rPr>
         <w:t xml:space="preserve">. </w:t>
@@ -9565,7 +9607,6 @@
       <w:proofErr w:type="spellStart"/>
       <w:r>
         <w:rPr>
-          <w:b/>
           <w:bCs/>
         </w:rPr>
         <w:t>Искусство</w:t>
@@ -9573,7 +9614,6 @@
       <w:proofErr w:type="spellEnd"/>
       <w:r>
         <w:rPr>
-          <w:b/>
           <w:bCs/>
         </w:rPr>
         <w:t xml:space="preserve"> </w:t>
@@ -9581,7 +9621,6 @@
       <w:proofErr w:type="spellStart"/>
       <w:r>
         <w:rPr>
-          <w:b/>
           <w:bCs/>
         </w:rPr>
         <w:t>разработки</w:t>
@@ -9589,7 +9628,6 @@
       <w:proofErr w:type="spellEnd"/>
       <w:r>
         <w:rPr>
-          <w:b/>
           <w:bCs/>
         </w:rPr>
         <w:t xml:space="preserve"> </w:t>
@@ -9597,7 +9635,6 @@
       <w:proofErr w:type="spellStart"/>
       <w:r>
         <w:rPr>
-          <w:b/>
           <w:bCs/>
         </w:rPr>
         <w:t>программного</w:t>
@@ -9605,7 +9642,6 @@
       <w:proofErr w:type="spellEnd"/>
       <w:r>
         <w:rPr>
-          <w:b/>
           <w:bCs/>
         </w:rPr>
         <w:t xml:space="preserve"> </w:t>
@@ -9613,7 +9649,6 @@
       <w:proofErr w:type="spellStart"/>
       <w:r>
         <w:rPr>
-          <w:b/>
           <w:bCs/>
         </w:rPr>
         <w:t>обеспечения</w:t>
@@ -11621,10 +11656,10 @@
               <wp:anchor distT="45720" distB="45720" distL="114300" distR="114300" simplePos="0" relativeHeight="251648000" behindDoc="0" locked="0" layoutInCell="1" allowOverlap="1" wp14:anchorId="51FF7290" wp14:editId="4FDACF76">
                 <wp:simplePos x="0" y="0"/>
                 <wp:positionH relativeFrom="margin">
-                  <wp:align>left</wp:align>
+                  <wp:posOffset>-533400</wp:posOffset>
                 </wp:positionH>
                 <wp:positionV relativeFrom="paragraph">
-                  <wp:posOffset>318</wp:posOffset>
+                  <wp:posOffset>0</wp:posOffset>
                 </wp:positionV>
                 <wp:extent cx="2360930" cy="1404620"/>
                 <wp:effectExtent l="0" t="0" r="17780" b="19050"/>
@@ -11716,7 +11751,7 @@
           </mc:Choice>
           <mc:Fallback>
             <w:pict>
-              <v:shape w14:anchorId="51FF7290" id="_x0000_s1071" type="#_x0000_t202" style="position:absolute;margin-left:0;margin-top:.05pt;width:185.9pt;height:110.6pt;z-index:251648000;visibility:visible;mso-wrap-style:square;mso-width-percent:400;mso-height-percent:200;mso-wrap-distance-left:9pt;mso-wrap-distance-top:3.6pt;mso-wrap-distance-right:9pt;mso-wrap-distance-bottom:3.6pt;mso-position-horizontal:left;mso-position-horizontal-relative:margin;mso-position-vertical:absolute;mso-position-vertical-relative:text;mso-width-percent:400;mso-height-percent:200;mso-width-relative:margin;mso-height-relative:margin;v-text-anchor:top" o:gfxdata="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" strokecolor="white [3212]">
+              <v:shape w14:anchorId="51FF7290" id="_x0000_s1071" type="#_x0000_t202" style="position:absolute;margin-left:-42pt;margin-top:0;width:185.9pt;height:110.6pt;z-index:251648000;visibility:visible;mso-wrap-style:square;mso-width-percent:400;mso-height-percent:200;mso-wrap-distance-left:9pt;mso-wrap-distance-top:3.6pt;mso-wrap-distance-right:9pt;mso-wrap-distance-bottom:3.6pt;mso-position-horizontal:absolute;mso-position-horizontal-relative:margin;mso-position-vertical:absolute;mso-position-vertical-relative:text;mso-width-percent:400;mso-height-percent:200;mso-width-relative:margin;mso-height-relative:margin;v-text-anchor:top" o:gfxdata="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" strokecolor="white [3212]">
                 <v:textbox style="mso-fit-shape-to-text:t">
                   <w:txbxContent>
                     <w:p>
@@ -13464,10 +13499,10 @@
               <wp:anchor distT="45720" distB="45720" distL="114300" distR="114300" simplePos="0" relativeHeight="251650048" behindDoc="0" locked="0" layoutInCell="1" allowOverlap="1" wp14:anchorId="466F9332" wp14:editId="416EC00D">
                 <wp:simplePos x="0" y="0"/>
                 <wp:positionH relativeFrom="margin">
-                  <wp:posOffset>0</wp:posOffset>
+                  <wp:posOffset>-449580</wp:posOffset>
                 </wp:positionH>
                 <wp:positionV relativeFrom="paragraph">
-                  <wp:posOffset>250190</wp:posOffset>
+                  <wp:posOffset>6350</wp:posOffset>
                 </wp:positionV>
                 <wp:extent cx="2360930" cy="1404620"/>
                 <wp:effectExtent l="0" t="0" r="17780" b="19050"/>
@@ -13559,7 +13594,7 @@
           </mc:Choice>
           <mc:Fallback>
             <w:pict>
-              <v:shape w14:anchorId="466F9332" id="_x0000_s1072" type="#_x0000_t202" style="position:absolute;left:0;text-align:left;margin-left:0;margin-top:19.7pt;width:185.9pt;height:110.6pt;z-index:251650048;visibility:visible;mso-wrap-style:square;mso-width-percent:400;mso-height-percent:200;mso-wrap-distance-left:9pt;mso-wrap-distance-top:3.6pt;mso-wrap-distance-right:9pt;mso-wrap-distance-bottom:3.6pt;mso-position-horizontal:absolute;mso-position-horizontal-relative:margin;mso-position-vertical:absolute;mso-position-vertical-relative:text;mso-width-percent:400;mso-height-percent:200;mso-width-relative:margin;mso-height-relative:margin;v-text-anchor:top" o:gfxdata="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" strokecolor="white [3212]">
+              <v:shape w14:anchorId="466F9332" id="_x0000_s1072" type="#_x0000_t202" style="position:absolute;left:0;text-align:left;margin-left:-35.4pt;margin-top:.5pt;width:185.9pt;height:110.6pt;z-index:251650048;visibility:visible;mso-wrap-style:square;mso-width-percent:400;mso-height-percent:200;mso-wrap-distance-left:9pt;mso-wrap-distance-top:3.6pt;mso-wrap-distance-right:9pt;mso-wrap-distance-bottom:3.6pt;mso-position-horizontal:absolute;mso-position-horizontal-relative:margin;mso-position-vertical:absolute;mso-position-vertical-relative:text;mso-width-percent:400;mso-height-percent:200;mso-width-relative:margin;mso-height-relative:margin;v-text-anchor:top" o:gfxdata="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" strokecolor="white [3212]">
                 <v:textbox style="mso-fit-shape-to-text:t">
                   <w:txbxContent>
                     <w:p>
@@ -13617,32 +13652,18 @@
     </w:p>
     <w:p>
       <w:pPr>
-        <w:rPr>
-          <w:szCs w:val="28"/>
-          <w:lang w:bidi="ar-DZ"/>
-        </w:rPr>
-      </w:pPr>
-    </w:p>
-    <w:p>
-      <w:pPr>
-        <w:rPr>
-          <w:szCs w:val="28"/>
-          <w:lang w:bidi="ar-DZ"/>
-        </w:rPr>
-      </w:pPr>
-    </w:p>
-    <w:p>
-      <w:pPr>
         <w:pStyle w:val="HTML"/>
         <w:rPr>
           <w:rFonts w:ascii="Times New Roman" w:hAnsi="Times New Roman" w:cs="Times New Roman"/>
-          <w:sz w:val="28"/>
-          <w:szCs w:val="28"/>
-        </w:rPr>
-      </w:pPr>
-      <w:r>
-        <w:rPr>
-          <w:rFonts w:ascii="Times New Roman" w:hAnsi="Times New Roman" w:cs="Times New Roman"/>
+          <w:color w:val="000000" w:themeColor="text1"/>
+          <w:sz w:val="28"/>
+          <w:szCs w:val="28"/>
+        </w:rPr>
+      </w:pPr>
+      <w:r>
+        <w:rPr>
+          <w:rFonts w:ascii="Times New Roman" w:hAnsi="Times New Roman" w:cs="Times New Roman"/>
+          <w:color w:val="000000" w:themeColor="text1"/>
           <w:sz w:val="28"/>
           <w:szCs w:val="28"/>
         </w:rPr>
@@ -13652,6 +13673,7 @@
       <w:r>
         <w:rPr>
           <w:rFonts w:ascii="Times New Roman" w:hAnsi="Times New Roman" w:cs="Times New Roman"/>
+          <w:color w:val="000000" w:themeColor="text1"/>
           <w:sz w:val="28"/>
           <w:szCs w:val="28"/>
         </w:rPr>
@@ -13661,6 +13683,7 @@
       <w:r>
         <w:rPr>
           <w:rFonts w:ascii="Times New Roman" w:hAnsi="Times New Roman" w:cs="Times New Roman"/>
+          <w:color w:val="000000" w:themeColor="text1"/>
           <w:sz w:val="28"/>
           <w:szCs w:val="28"/>
         </w:rPr>
@@ -13670,6 +13693,7 @@
       <w:r>
         <w:rPr>
           <w:rFonts w:ascii="Times New Roman" w:hAnsi="Times New Roman" w:cs="Times New Roman"/>
+          <w:color w:val="000000" w:themeColor="text1"/>
           <w:sz w:val="28"/>
           <w:szCs w:val="28"/>
         </w:rPr>
@@ -13679,6 +13703,7 @@
       <w:r>
         <w:rPr>
           <w:rFonts w:ascii="Times New Roman" w:hAnsi="Times New Roman" w:cs="Times New Roman"/>
+          <w:color w:val="000000" w:themeColor="text1"/>
           <w:sz w:val="28"/>
           <w:szCs w:val="28"/>
         </w:rPr>
@@ -13690,13 +13715,15 @@
         <w:pStyle w:val="HTML"/>
         <w:rPr>
           <w:rFonts w:ascii="Times New Roman" w:hAnsi="Times New Roman" w:cs="Times New Roman"/>
-          <w:sz w:val="28"/>
-          <w:szCs w:val="28"/>
-        </w:rPr>
-      </w:pPr>
-      <w:r>
-        <w:rPr>
-          <w:rFonts w:ascii="Times New Roman" w:hAnsi="Times New Roman" w:cs="Times New Roman"/>
+          <w:color w:val="000000" w:themeColor="text1"/>
+          <w:sz w:val="28"/>
+          <w:szCs w:val="28"/>
+        </w:rPr>
+      </w:pPr>
+      <w:r>
+        <w:rPr>
+          <w:rFonts w:ascii="Times New Roman" w:hAnsi="Times New Roman" w:cs="Times New Roman"/>
+          <w:color w:val="000000" w:themeColor="text1"/>
           <w:sz w:val="28"/>
           <w:szCs w:val="28"/>
         </w:rPr>
@@ -13706,6 +13733,7 @@
       <w:r>
         <w:rPr>
           <w:rFonts w:ascii="Times New Roman" w:hAnsi="Times New Roman" w:cs="Times New Roman"/>
+          <w:color w:val="000000" w:themeColor="text1"/>
           <w:sz w:val="28"/>
           <w:szCs w:val="28"/>
         </w:rPr>
@@ -13715,6 +13743,7 @@
       <w:r>
         <w:rPr>
           <w:rFonts w:ascii="Times New Roman" w:hAnsi="Times New Roman" w:cs="Times New Roman"/>
+          <w:color w:val="000000" w:themeColor="text1"/>
           <w:sz w:val="28"/>
           <w:szCs w:val="28"/>
         </w:rPr>
@@ -13724,6 +13753,7 @@
       <w:r>
         <w:rPr>
           <w:rFonts w:ascii="Times New Roman" w:hAnsi="Times New Roman" w:cs="Times New Roman"/>
+          <w:color w:val="000000" w:themeColor="text1"/>
           <w:sz w:val="28"/>
           <w:szCs w:val="28"/>
         </w:rPr>
@@ -13733,6 +13763,7 @@
       <w:r>
         <w:rPr>
           <w:rFonts w:ascii="Times New Roman" w:hAnsi="Times New Roman" w:cs="Times New Roman"/>
+          <w:color w:val="000000" w:themeColor="text1"/>
           <w:sz w:val="28"/>
           <w:szCs w:val="28"/>
         </w:rPr>
@@ -13744,13 +13775,15 @@
         <w:pStyle w:val="HTML"/>
         <w:rPr>
           <w:rFonts w:ascii="Times New Roman" w:hAnsi="Times New Roman" w:cs="Times New Roman"/>
-          <w:sz w:val="28"/>
-          <w:szCs w:val="28"/>
-        </w:rPr>
-      </w:pPr>
-      <w:r>
-        <w:rPr>
-          <w:rFonts w:ascii="Times New Roman" w:hAnsi="Times New Roman" w:cs="Times New Roman"/>
+          <w:color w:val="000000" w:themeColor="text1"/>
+          <w:sz w:val="28"/>
+          <w:szCs w:val="28"/>
+        </w:rPr>
+      </w:pPr>
+      <w:r>
+        <w:rPr>
+          <w:rFonts w:ascii="Times New Roman" w:hAnsi="Times New Roman" w:cs="Times New Roman"/>
+          <w:color w:val="000000" w:themeColor="text1"/>
           <w:sz w:val="28"/>
           <w:szCs w:val="28"/>
         </w:rPr>
@@ -13760,6 +13793,7 @@
       <w:r>
         <w:rPr>
           <w:rFonts w:ascii="Times New Roman" w:hAnsi="Times New Roman" w:cs="Times New Roman"/>
+          <w:color w:val="000000" w:themeColor="text1"/>
           <w:sz w:val="28"/>
           <w:szCs w:val="28"/>
         </w:rPr>
@@ -13769,6 +13803,7 @@
       <w:r>
         <w:rPr>
           <w:rFonts w:ascii="Times New Roman" w:hAnsi="Times New Roman" w:cs="Times New Roman"/>
+          <w:color w:val="000000" w:themeColor="text1"/>
           <w:sz w:val="28"/>
           <w:szCs w:val="28"/>
         </w:rPr>
@@ -13778,6 +13813,7 @@
       <w:r>
         <w:rPr>
           <w:rFonts w:ascii="Times New Roman" w:hAnsi="Times New Roman" w:cs="Times New Roman"/>
+          <w:color w:val="000000" w:themeColor="text1"/>
           <w:sz w:val="28"/>
           <w:szCs w:val="28"/>
         </w:rPr>
@@ -13787,6 +13823,7 @@
       <w:r>
         <w:rPr>
           <w:rFonts w:ascii="Times New Roman" w:hAnsi="Times New Roman" w:cs="Times New Roman"/>
+          <w:color w:val="000000" w:themeColor="text1"/>
           <w:sz w:val="28"/>
           <w:szCs w:val="28"/>
         </w:rPr>
@@ -13798,13 +13835,15 @@
         <w:pStyle w:val="HTML"/>
         <w:rPr>
           <w:rFonts w:ascii="Times New Roman" w:hAnsi="Times New Roman" w:cs="Times New Roman"/>
-          <w:sz w:val="28"/>
-          <w:szCs w:val="28"/>
-        </w:rPr>
-      </w:pPr>
-      <w:r>
-        <w:rPr>
-          <w:rFonts w:ascii="Times New Roman" w:hAnsi="Times New Roman" w:cs="Times New Roman"/>
+          <w:color w:val="000000" w:themeColor="text1"/>
+          <w:sz w:val="28"/>
+          <w:szCs w:val="28"/>
+        </w:rPr>
+      </w:pPr>
+      <w:r>
+        <w:rPr>
+          <w:rFonts w:ascii="Times New Roman" w:hAnsi="Times New Roman" w:cs="Times New Roman"/>
+          <w:color w:val="000000" w:themeColor="text1"/>
           <w:sz w:val="28"/>
           <w:szCs w:val="28"/>
         </w:rPr>
@@ -13814,6 +13853,7 @@
       <w:r>
         <w:rPr>
           <w:rFonts w:ascii="Times New Roman" w:hAnsi="Times New Roman" w:cs="Times New Roman"/>
+          <w:color w:val="000000" w:themeColor="text1"/>
           <w:sz w:val="28"/>
           <w:szCs w:val="28"/>
         </w:rPr>
@@ -13823,6 +13863,7 @@
       <w:r>
         <w:rPr>
           <w:rFonts w:ascii="Times New Roman" w:hAnsi="Times New Roman" w:cs="Times New Roman"/>
+          <w:color w:val="000000" w:themeColor="text1"/>
           <w:sz w:val="28"/>
           <w:szCs w:val="28"/>
         </w:rPr>
@@ -13832,6 +13873,7 @@
       <w:r>
         <w:rPr>
           <w:rFonts w:ascii="Times New Roman" w:hAnsi="Times New Roman" w:cs="Times New Roman"/>
+          <w:color w:val="000000" w:themeColor="text1"/>
           <w:sz w:val="28"/>
           <w:szCs w:val="28"/>
         </w:rPr>
@@ -13841,6 +13883,7 @@
       <w:r>
         <w:rPr>
           <w:rFonts w:ascii="Times New Roman" w:hAnsi="Times New Roman" w:cs="Times New Roman"/>
+          <w:color w:val="000000" w:themeColor="text1"/>
           <w:sz w:val="28"/>
           <w:szCs w:val="28"/>
         </w:rPr>
@@ -13852,14 +13895,16 @@
         <w:pStyle w:val="HTML"/>
         <w:rPr>
           <w:rFonts w:ascii="Times New Roman" w:hAnsi="Times New Roman" w:cs="Times New Roman"/>
-          <w:sz w:val="28"/>
-          <w:szCs w:val="28"/>
-        </w:rPr>
-      </w:pPr>
-      <w:proofErr w:type="spellStart"/>
-      <w:r>
-        <w:rPr>
-          <w:rFonts w:ascii="Times New Roman" w:hAnsi="Times New Roman" w:cs="Times New Roman"/>
+          <w:color w:val="000000" w:themeColor="text1"/>
+          <w:sz w:val="28"/>
+          <w:szCs w:val="28"/>
+        </w:rPr>
+      </w:pPr>
+      <w:proofErr w:type="spellStart"/>
+      <w:r>
+        <w:rPr>
+          <w:rFonts w:ascii="Times New Roman" w:hAnsi="Times New Roman" w:cs="Times New Roman"/>
+          <w:color w:val="000000" w:themeColor="text1"/>
           <w:sz w:val="28"/>
           <w:szCs w:val="28"/>
         </w:rPr>
@@ -13869,6 +13914,7 @@
       <w:r>
         <w:rPr>
           <w:rFonts w:ascii="Times New Roman" w:hAnsi="Times New Roman" w:cs="Times New Roman"/>
+          <w:color w:val="000000" w:themeColor="text1"/>
           <w:sz w:val="28"/>
           <w:szCs w:val="28"/>
         </w:rPr>
@@ -13878,6 +13924,7 @@
       <w:r>
         <w:rPr>
           <w:rFonts w:ascii="Times New Roman" w:hAnsi="Times New Roman" w:cs="Times New Roman"/>
+          <w:color w:val="000000" w:themeColor="text1"/>
           <w:sz w:val="28"/>
           <w:szCs w:val="28"/>
         </w:rPr>
@@ -13887,6 +13934,7 @@
       <w:r>
         <w:rPr>
           <w:rFonts w:ascii="Times New Roman" w:hAnsi="Times New Roman" w:cs="Times New Roman"/>
+          <w:color w:val="000000" w:themeColor="text1"/>
           <w:sz w:val="28"/>
           <w:szCs w:val="28"/>
         </w:rPr>
@@ -13896,6 +13944,7 @@
       <w:r>
         <w:rPr>
           <w:rFonts w:ascii="Times New Roman" w:hAnsi="Times New Roman" w:cs="Times New Roman"/>
+          <w:color w:val="000000" w:themeColor="text1"/>
           <w:sz w:val="28"/>
           <w:szCs w:val="28"/>
         </w:rPr>
@@ -13905,6 +13954,7 @@
       <w:r>
         <w:rPr>
           <w:rFonts w:ascii="Times New Roman" w:hAnsi="Times New Roman" w:cs="Times New Roman"/>
+          <w:color w:val="000000" w:themeColor="text1"/>
           <w:sz w:val="28"/>
           <w:szCs w:val="28"/>
         </w:rPr>
@@ -13916,6 +13966,7 @@
         <w:pStyle w:val="HTML"/>
         <w:rPr>
           <w:rFonts w:ascii="Times New Roman" w:hAnsi="Times New Roman" w:cs="Times New Roman"/>
+          <w:color w:val="000000" w:themeColor="text1"/>
           <w:sz w:val="28"/>
           <w:szCs w:val="28"/>
         </w:rPr>
@@ -13926,14 +13977,16 @@
         <w:pStyle w:val="HTML"/>
         <w:rPr>
           <w:rFonts w:ascii="Times New Roman" w:hAnsi="Times New Roman" w:cs="Times New Roman"/>
-          <w:sz w:val="28"/>
-          <w:szCs w:val="28"/>
-        </w:rPr>
-      </w:pPr>
-      <w:proofErr w:type="spellStart"/>
-      <w:r>
-        <w:rPr>
-          <w:rFonts w:ascii="Times New Roman" w:hAnsi="Times New Roman" w:cs="Times New Roman"/>
+          <w:color w:val="000000" w:themeColor="text1"/>
+          <w:sz w:val="28"/>
+          <w:szCs w:val="28"/>
+        </w:rPr>
+      </w:pPr>
+      <w:proofErr w:type="spellStart"/>
+      <w:r>
+        <w:rPr>
+          <w:rFonts w:ascii="Times New Roman" w:hAnsi="Times New Roman" w:cs="Times New Roman"/>
+          <w:color w:val="000000" w:themeColor="text1"/>
           <w:sz w:val="28"/>
           <w:szCs w:val="28"/>
         </w:rPr>
@@ -13943,6 +13996,7 @@
       <w:r>
         <w:rPr>
           <w:rFonts w:ascii="Times New Roman" w:hAnsi="Times New Roman" w:cs="Times New Roman"/>
+          <w:color w:val="000000" w:themeColor="text1"/>
           <w:sz w:val="28"/>
           <w:szCs w:val="28"/>
         </w:rPr>
@@ -13954,6 +14008,7 @@
           <w:rFonts w:ascii="Times New Roman" w:hAnsi="Times New Roman" w:cs="Times New Roman"/>
           <w:b/>
           <w:bCs/>
+          <w:color w:val="000000" w:themeColor="text1"/>
           <w:sz w:val="28"/>
           <w:szCs w:val="28"/>
         </w:rPr>
@@ -13963,6 +14018,7 @@
       <w:r>
         <w:rPr>
           <w:rFonts w:ascii="Times New Roman" w:hAnsi="Times New Roman" w:cs="Times New Roman"/>
+          <w:color w:val="000000" w:themeColor="text1"/>
           <w:sz w:val="28"/>
           <w:szCs w:val="28"/>
         </w:rPr>
@@ -13974,13 +14030,15 @@
         <w:pStyle w:val="HTML"/>
         <w:rPr>
           <w:rFonts w:ascii="Times New Roman" w:hAnsi="Times New Roman" w:cs="Times New Roman"/>
-          <w:sz w:val="28"/>
-          <w:szCs w:val="28"/>
-        </w:rPr>
-      </w:pPr>
-      <w:r>
-        <w:rPr>
-          <w:rFonts w:ascii="Times New Roman" w:hAnsi="Times New Roman" w:cs="Times New Roman"/>
+          <w:color w:val="000000" w:themeColor="text1"/>
+          <w:sz w:val="28"/>
+          <w:szCs w:val="28"/>
+        </w:rPr>
+      </w:pPr>
+      <w:r>
+        <w:rPr>
+          <w:rFonts w:ascii="Times New Roman" w:hAnsi="Times New Roman" w:cs="Times New Roman"/>
+          <w:color w:val="000000" w:themeColor="text1"/>
           <w:sz w:val="28"/>
           <w:szCs w:val="28"/>
         </w:rPr>
@@ -13992,13 +14050,15 @@
         <w:pStyle w:val="HTML"/>
         <w:rPr>
           <w:rFonts w:ascii="Times New Roman" w:hAnsi="Times New Roman" w:cs="Times New Roman"/>
-          <w:sz w:val="28"/>
-          <w:szCs w:val="28"/>
-        </w:rPr>
-      </w:pPr>
-      <w:r>
-        <w:rPr>
-          <w:rFonts w:ascii="Times New Roman" w:hAnsi="Times New Roman" w:cs="Times New Roman"/>
+          <w:color w:val="000000" w:themeColor="text1"/>
+          <w:sz w:val="28"/>
+          <w:szCs w:val="28"/>
+        </w:rPr>
+      </w:pPr>
+      <w:r>
+        <w:rPr>
+          <w:rFonts w:ascii="Times New Roman" w:hAnsi="Times New Roman" w:cs="Times New Roman"/>
+          <w:color w:val="000000" w:themeColor="text1"/>
           <w:sz w:val="28"/>
           <w:szCs w:val="28"/>
         </w:rPr>
@@ -14010,13 +14070,15 @@
         <w:pStyle w:val="HTML"/>
         <w:rPr>
           <w:rFonts w:ascii="Times New Roman" w:hAnsi="Times New Roman" w:cs="Times New Roman"/>
-          <w:sz w:val="28"/>
-          <w:szCs w:val="28"/>
-        </w:rPr>
-      </w:pPr>
-      <w:r>
-        <w:rPr>
-          <w:rFonts w:ascii="Times New Roman" w:hAnsi="Times New Roman" w:cs="Times New Roman"/>
+          <w:color w:val="000000" w:themeColor="text1"/>
+          <w:sz w:val="28"/>
+          <w:szCs w:val="28"/>
+        </w:rPr>
+      </w:pPr>
+      <w:r>
+        <w:rPr>
+          <w:rFonts w:ascii="Times New Roman" w:hAnsi="Times New Roman" w:cs="Times New Roman"/>
+          <w:color w:val="000000" w:themeColor="text1"/>
           <w:sz w:val="28"/>
           <w:szCs w:val="28"/>
         </w:rPr>
@@ -14026,6 +14088,7 @@
       <w:r>
         <w:rPr>
           <w:rFonts w:ascii="Times New Roman" w:hAnsi="Times New Roman" w:cs="Times New Roman"/>
+          <w:color w:val="000000" w:themeColor="text1"/>
           <w:sz w:val="28"/>
           <w:szCs w:val="28"/>
         </w:rPr>
@@ -14035,6 +14098,7 @@
       <w:r>
         <w:rPr>
           <w:rFonts w:ascii="Times New Roman" w:hAnsi="Times New Roman" w:cs="Times New Roman"/>
+          <w:color w:val="000000" w:themeColor="text1"/>
           <w:sz w:val="28"/>
           <w:szCs w:val="28"/>
         </w:rPr>
@@ -14044,6 +14108,7 @@
       <w:r>
         <w:rPr>
           <w:rFonts w:ascii="Times New Roman" w:hAnsi="Times New Roman" w:cs="Times New Roman"/>
+          <w:color w:val="000000" w:themeColor="text1"/>
           <w:sz w:val="28"/>
           <w:szCs w:val="28"/>
         </w:rPr>
@@ -14053,6 +14118,7 @@
       <w:r>
         <w:rPr>
           <w:rFonts w:ascii="Times New Roman" w:hAnsi="Times New Roman" w:cs="Times New Roman"/>
+          <w:color w:val="000000" w:themeColor="text1"/>
           <w:sz w:val="28"/>
           <w:szCs w:val="28"/>
         </w:rPr>
@@ -14064,13 +14130,15 @@
         <w:pStyle w:val="HTML"/>
         <w:rPr>
           <w:rFonts w:ascii="Times New Roman" w:hAnsi="Times New Roman" w:cs="Times New Roman"/>
-          <w:sz w:val="28"/>
-          <w:szCs w:val="28"/>
-        </w:rPr>
-      </w:pPr>
-      <w:r>
-        <w:rPr>
-          <w:rFonts w:ascii="Times New Roman" w:hAnsi="Times New Roman" w:cs="Times New Roman"/>
+          <w:color w:val="000000" w:themeColor="text1"/>
+          <w:sz w:val="28"/>
+          <w:szCs w:val="28"/>
+        </w:rPr>
+      </w:pPr>
+      <w:r>
+        <w:rPr>
+          <w:rFonts w:ascii="Times New Roman" w:hAnsi="Times New Roman" w:cs="Times New Roman"/>
+          <w:color w:val="000000" w:themeColor="text1"/>
           <w:sz w:val="28"/>
           <w:szCs w:val="28"/>
         </w:rPr>
@@ -14080,6 +14148,7 @@
       <w:r>
         <w:rPr>
           <w:rFonts w:ascii="Times New Roman" w:hAnsi="Times New Roman" w:cs="Times New Roman"/>
+          <w:color w:val="000000" w:themeColor="text1"/>
           <w:sz w:val="28"/>
           <w:szCs w:val="28"/>
         </w:rPr>
@@ -14089,6 +14158,7 @@
       <w:r>
         <w:rPr>
           <w:rFonts w:ascii="Times New Roman" w:hAnsi="Times New Roman" w:cs="Times New Roman"/>
+          <w:color w:val="000000" w:themeColor="text1"/>
           <w:sz w:val="28"/>
           <w:szCs w:val="28"/>
         </w:rPr>
@@ -14098,6 +14168,7 @@
       <w:r>
         <w:rPr>
           <w:rFonts w:ascii="Times New Roman" w:hAnsi="Times New Roman" w:cs="Times New Roman"/>
+          <w:color w:val="000000" w:themeColor="text1"/>
           <w:sz w:val="28"/>
           <w:szCs w:val="28"/>
         </w:rPr>
@@ -14107,6 +14178,7 @@
       <w:r>
         <w:rPr>
           <w:rFonts w:ascii="Times New Roman" w:hAnsi="Times New Roman" w:cs="Times New Roman"/>
+          <w:color w:val="000000" w:themeColor="text1"/>
           <w:sz w:val="28"/>
           <w:szCs w:val="28"/>
         </w:rPr>
@@ -14118,13 +14190,15 @@
         <w:pStyle w:val="HTML"/>
         <w:rPr>
           <w:rFonts w:ascii="Times New Roman" w:hAnsi="Times New Roman" w:cs="Times New Roman"/>
-          <w:sz w:val="28"/>
-          <w:szCs w:val="28"/>
-        </w:rPr>
-      </w:pPr>
-      <w:r>
-        <w:rPr>
-          <w:rFonts w:ascii="Times New Roman" w:hAnsi="Times New Roman" w:cs="Times New Roman"/>
+          <w:color w:val="000000" w:themeColor="text1"/>
+          <w:sz w:val="28"/>
+          <w:szCs w:val="28"/>
+        </w:rPr>
+      </w:pPr>
+      <w:r>
+        <w:rPr>
+          <w:rFonts w:ascii="Times New Roman" w:hAnsi="Times New Roman" w:cs="Times New Roman"/>
+          <w:color w:val="000000" w:themeColor="text1"/>
           <w:sz w:val="28"/>
           <w:szCs w:val="28"/>
         </w:rPr>
@@ -14134,6 +14208,7 @@
       <w:r>
         <w:rPr>
           <w:rFonts w:ascii="Times New Roman" w:hAnsi="Times New Roman" w:cs="Times New Roman"/>
+          <w:color w:val="000000" w:themeColor="text1"/>
           <w:sz w:val="28"/>
           <w:szCs w:val="28"/>
         </w:rPr>
@@ -14143,6 +14218,7 @@
       <w:r>
         <w:rPr>
           <w:rFonts w:ascii="Times New Roman" w:hAnsi="Times New Roman" w:cs="Times New Roman"/>
+          <w:color w:val="000000" w:themeColor="text1"/>
           <w:sz w:val="28"/>
           <w:szCs w:val="28"/>
         </w:rPr>
@@ -14152,6 +14228,7 @@
       <w:r>
         <w:rPr>
           <w:rFonts w:ascii="Times New Roman" w:hAnsi="Times New Roman" w:cs="Times New Roman"/>
+          <w:color w:val="000000" w:themeColor="text1"/>
           <w:sz w:val="28"/>
           <w:szCs w:val="28"/>
         </w:rPr>
@@ -14161,6 +14238,7 @@
       <w:r>
         <w:rPr>
           <w:rFonts w:ascii="Times New Roman" w:hAnsi="Times New Roman" w:cs="Times New Roman"/>
+          <w:color w:val="000000" w:themeColor="text1"/>
           <w:sz w:val="28"/>
           <w:szCs w:val="28"/>
         </w:rPr>
@@ -14172,13 +14250,15 @@
         <w:pStyle w:val="HTML"/>
         <w:rPr>
           <w:rFonts w:ascii="Times New Roman" w:hAnsi="Times New Roman" w:cs="Times New Roman"/>
-          <w:sz w:val="28"/>
-          <w:szCs w:val="28"/>
-        </w:rPr>
-      </w:pPr>
-      <w:r>
-        <w:rPr>
-          <w:rFonts w:ascii="Times New Roman" w:hAnsi="Times New Roman" w:cs="Times New Roman"/>
+          <w:color w:val="000000" w:themeColor="text1"/>
+          <w:sz w:val="28"/>
+          <w:szCs w:val="28"/>
+        </w:rPr>
+      </w:pPr>
+      <w:r>
+        <w:rPr>
+          <w:rFonts w:ascii="Times New Roman" w:hAnsi="Times New Roman" w:cs="Times New Roman"/>
+          <w:color w:val="000000" w:themeColor="text1"/>
           <w:sz w:val="28"/>
           <w:szCs w:val="28"/>
         </w:rPr>
@@ -14188,6 +14268,7 @@
       <w:r>
         <w:rPr>
           <w:rFonts w:ascii="Times New Roman" w:hAnsi="Times New Roman" w:cs="Times New Roman"/>
+          <w:color w:val="000000" w:themeColor="text1"/>
           <w:sz w:val="28"/>
           <w:szCs w:val="28"/>
         </w:rPr>
@@ -14197,6 +14278,7 @@
       <w:r>
         <w:rPr>
           <w:rFonts w:ascii="Times New Roman" w:hAnsi="Times New Roman" w:cs="Times New Roman"/>
+          <w:color w:val="000000" w:themeColor="text1"/>
           <w:sz w:val="28"/>
           <w:szCs w:val="28"/>
         </w:rPr>
@@ -14206,6 +14288,7 @@
       <w:r>
         <w:rPr>
           <w:rFonts w:ascii="Times New Roman" w:hAnsi="Times New Roman" w:cs="Times New Roman"/>
+          <w:color w:val="000000" w:themeColor="text1"/>
           <w:sz w:val="28"/>
           <w:szCs w:val="28"/>
         </w:rPr>
@@ -14215,6 +14298,7 @@
       <w:r>
         <w:rPr>
           <w:rFonts w:ascii="Times New Roman" w:hAnsi="Times New Roman" w:cs="Times New Roman"/>
+          <w:color w:val="000000" w:themeColor="text1"/>
           <w:sz w:val="28"/>
           <w:szCs w:val="28"/>
         </w:rPr>
@@ -14226,13 +14310,15 @@
         <w:pStyle w:val="HTML"/>
         <w:rPr>
           <w:rFonts w:ascii="Times New Roman" w:hAnsi="Times New Roman" w:cs="Times New Roman"/>
-          <w:sz w:val="28"/>
-          <w:szCs w:val="28"/>
-        </w:rPr>
-      </w:pPr>
-      <w:r>
-        <w:rPr>
-          <w:rFonts w:ascii="Times New Roman" w:hAnsi="Times New Roman" w:cs="Times New Roman"/>
+          <w:color w:val="000000" w:themeColor="text1"/>
+          <w:sz w:val="28"/>
+          <w:szCs w:val="28"/>
+        </w:rPr>
+      </w:pPr>
+      <w:r>
+        <w:rPr>
+          <w:rFonts w:ascii="Times New Roman" w:hAnsi="Times New Roman" w:cs="Times New Roman"/>
+          <w:color w:val="000000" w:themeColor="text1"/>
           <w:sz w:val="28"/>
           <w:szCs w:val="28"/>
         </w:rPr>
@@ -14242,6 +14328,7 @@
       <w:r>
         <w:rPr>
           <w:rFonts w:ascii="Times New Roman" w:hAnsi="Times New Roman" w:cs="Times New Roman"/>
+          <w:color w:val="000000" w:themeColor="text1"/>
           <w:sz w:val="28"/>
           <w:szCs w:val="28"/>
         </w:rPr>
@@ -14251,6 +14338,7 @@
       <w:r>
         <w:rPr>
           <w:rFonts w:ascii="Times New Roman" w:hAnsi="Times New Roman" w:cs="Times New Roman"/>
+          <w:color w:val="000000" w:themeColor="text1"/>
           <w:sz w:val="28"/>
           <w:szCs w:val="28"/>
         </w:rPr>
@@ -14260,6 +14348,7 @@
       <w:r>
         <w:rPr>
           <w:rFonts w:ascii="Times New Roman" w:hAnsi="Times New Roman" w:cs="Times New Roman"/>
+          <w:color w:val="000000" w:themeColor="text1"/>
           <w:sz w:val="28"/>
           <w:szCs w:val="28"/>
         </w:rPr>
@@ -14269,6 +14358,7 @@
       <w:r>
         <w:rPr>
           <w:rFonts w:ascii="Times New Roman" w:hAnsi="Times New Roman" w:cs="Times New Roman"/>
+          <w:color w:val="000000" w:themeColor="text1"/>
           <w:sz w:val="28"/>
           <w:szCs w:val="28"/>
         </w:rPr>
@@ -14280,13 +14370,15 @@
         <w:pStyle w:val="HTML"/>
         <w:rPr>
           <w:rFonts w:ascii="Times New Roman" w:hAnsi="Times New Roman" w:cs="Times New Roman"/>
-          <w:sz w:val="28"/>
-          <w:szCs w:val="28"/>
-        </w:rPr>
-      </w:pPr>
-      <w:r>
-        <w:rPr>
-          <w:rFonts w:ascii="Times New Roman" w:hAnsi="Times New Roman" w:cs="Times New Roman"/>
+          <w:color w:val="000000" w:themeColor="text1"/>
+          <w:sz w:val="28"/>
+          <w:szCs w:val="28"/>
+        </w:rPr>
+      </w:pPr>
+      <w:r>
+        <w:rPr>
+          <w:rFonts w:ascii="Times New Roman" w:hAnsi="Times New Roman" w:cs="Times New Roman"/>
+          <w:color w:val="000000" w:themeColor="text1"/>
           <w:sz w:val="28"/>
           <w:szCs w:val="28"/>
         </w:rPr>
@@ -14296,6 +14388,7 @@
       <w:r>
         <w:rPr>
           <w:rFonts w:ascii="Times New Roman" w:hAnsi="Times New Roman" w:cs="Times New Roman"/>
+          <w:color w:val="000000" w:themeColor="text1"/>
           <w:sz w:val="28"/>
           <w:szCs w:val="28"/>
         </w:rPr>
@@ -14305,6 +14398,7 @@
       <w:r>
         <w:rPr>
           <w:rFonts w:ascii="Times New Roman" w:hAnsi="Times New Roman" w:cs="Times New Roman"/>
+          <w:color w:val="000000" w:themeColor="text1"/>
           <w:sz w:val="28"/>
           <w:szCs w:val="28"/>
         </w:rPr>
@@ -14316,13 +14410,15 @@
         <w:pStyle w:val="HTML"/>
         <w:rPr>
           <w:rFonts w:ascii="Times New Roman" w:hAnsi="Times New Roman" w:cs="Times New Roman"/>
-          <w:sz w:val="28"/>
-          <w:szCs w:val="28"/>
-        </w:rPr>
-      </w:pPr>
-      <w:r>
-        <w:rPr>
-          <w:rFonts w:ascii="Times New Roman" w:hAnsi="Times New Roman" w:cs="Times New Roman"/>
+          <w:color w:val="000000" w:themeColor="text1"/>
+          <w:sz w:val="28"/>
+          <w:szCs w:val="28"/>
+        </w:rPr>
+      </w:pPr>
+      <w:r>
+        <w:rPr>
+          <w:rFonts w:ascii="Times New Roman" w:hAnsi="Times New Roman" w:cs="Times New Roman"/>
+          <w:color w:val="000000" w:themeColor="text1"/>
           <w:sz w:val="28"/>
           <w:szCs w:val="28"/>
         </w:rPr>
@@ -14332,6 +14428,7 @@
       <w:r>
         <w:rPr>
           <w:rFonts w:ascii="Times New Roman" w:hAnsi="Times New Roman" w:cs="Times New Roman"/>
+          <w:color w:val="000000" w:themeColor="text1"/>
           <w:sz w:val="28"/>
           <w:szCs w:val="28"/>
         </w:rPr>
@@ -14341,6 +14438,7 @@
       <w:r>
         <w:rPr>
           <w:rFonts w:ascii="Times New Roman" w:hAnsi="Times New Roman" w:cs="Times New Roman"/>
+          <w:color w:val="000000" w:themeColor="text1"/>
           <w:sz w:val="28"/>
           <w:szCs w:val="28"/>
         </w:rPr>
@@ -14350,6 +14448,7 @@
       <w:r>
         <w:rPr>
           <w:rFonts w:ascii="Times New Roman" w:hAnsi="Times New Roman" w:cs="Times New Roman"/>
+          <w:color w:val="000000" w:themeColor="text1"/>
           <w:sz w:val="28"/>
           <w:szCs w:val="28"/>
         </w:rPr>
@@ -14359,6 +14458,7 @@
       <w:r>
         <w:rPr>
           <w:rFonts w:ascii="Times New Roman" w:hAnsi="Times New Roman" w:cs="Times New Roman"/>
+          <w:color w:val="000000" w:themeColor="text1"/>
           <w:sz w:val="28"/>
           <w:szCs w:val="28"/>
         </w:rPr>
@@ -14370,13 +14470,15 @@
         <w:pStyle w:val="HTML"/>
         <w:rPr>
           <w:rFonts w:ascii="Times New Roman" w:hAnsi="Times New Roman" w:cs="Times New Roman"/>
-          <w:sz w:val="28"/>
-          <w:szCs w:val="28"/>
-        </w:rPr>
-      </w:pPr>
-      <w:r>
-        <w:rPr>
-          <w:rFonts w:ascii="Times New Roman" w:hAnsi="Times New Roman" w:cs="Times New Roman"/>
+          <w:color w:val="000000" w:themeColor="text1"/>
+          <w:sz w:val="28"/>
+          <w:szCs w:val="28"/>
+        </w:rPr>
+      </w:pPr>
+      <w:r>
+        <w:rPr>
+          <w:rFonts w:ascii="Times New Roman" w:hAnsi="Times New Roman" w:cs="Times New Roman"/>
+          <w:color w:val="000000" w:themeColor="text1"/>
           <w:sz w:val="28"/>
           <w:szCs w:val="28"/>
         </w:rPr>
@@ -14386,6 +14488,7 @@
       <w:r>
         <w:rPr>
           <w:rFonts w:ascii="Times New Roman" w:hAnsi="Times New Roman" w:cs="Times New Roman"/>
+          <w:color w:val="000000" w:themeColor="text1"/>
           <w:sz w:val="28"/>
           <w:szCs w:val="28"/>
         </w:rPr>
@@ -14395,6 +14498,7 @@
       <w:r>
         <w:rPr>
           <w:rFonts w:ascii="Times New Roman" w:hAnsi="Times New Roman" w:cs="Times New Roman"/>
+          <w:color w:val="000000" w:themeColor="text1"/>
           <w:sz w:val="28"/>
           <w:szCs w:val="28"/>
         </w:rPr>
@@ -14406,13 +14510,15 @@
         <w:pStyle w:val="HTML"/>
         <w:rPr>
           <w:rFonts w:ascii="Times New Roman" w:hAnsi="Times New Roman" w:cs="Times New Roman"/>
-          <w:sz w:val="28"/>
-          <w:szCs w:val="28"/>
-        </w:rPr>
-      </w:pPr>
-      <w:r>
-        <w:rPr>
-          <w:rFonts w:ascii="Times New Roman" w:hAnsi="Times New Roman" w:cs="Times New Roman"/>
+          <w:color w:val="000000" w:themeColor="text1"/>
+          <w:sz w:val="28"/>
+          <w:szCs w:val="28"/>
+        </w:rPr>
+      </w:pPr>
+      <w:r>
+        <w:rPr>
+          <w:rFonts w:ascii="Times New Roman" w:hAnsi="Times New Roman" w:cs="Times New Roman"/>
+          <w:color w:val="000000" w:themeColor="text1"/>
           <w:sz w:val="28"/>
           <w:szCs w:val="28"/>
         </w:rPr>
@@ -14422,6 +14528,7 @@
       <w:r>
         <w:rPr>
           <w:rFonts w:ascii="Times New Roman" w:hAnsi="Times New Roman" w:cs="Times New Roman"/>
+          <w:color w:val="000000" w:themeColor="text1"/>
           <w:sz w:val="28"/>
           <w:szCs w:val="28"/>
         </w:rPr>
@@ -14431,6 +14538,7 @@
       <w:r>
         <w:rPr>
           <w:rFonts w:ascii="Times New Roman" w:hAnsi="Times New Roman" w:cs="Times New Roman"/>
+          <w:color w:val="000000" w:themeColor="text1"/>
           <w:sz w:val="28"/>
           <w:szCs w:val="28"/>
         </w:rPr>
@@ -14440,6 +14548,7 @@
       <w:r>
         <w:rPr>
           <w:rFonts w:ascii="Times New Roman" w:hAnsi="Times New Roman" w:cs="Times New Roman"/>
+          <w:color w:val="000000" w:themeColor="text1"/>
           <w:sz w:val="28"/>
           <w:szCs w:val="28"/>
         </w:rPr>
@@ -14449,6 +14558,7 @@
       <w:r>
         <w:rPr>
           <w:rFonts w:ascii="Times New Roman" w:hAnsi="Times New Roman" w:cs="Times New Roman"/>
+          <w:color w:val="000000" w:themeColor="text1"/>
           <w:sz w:val="28"/>
           <w:szCs w:val="28"/>
         </w:rPr>
@@ -14460,13 +14570,15 @@
         <w:pStyle w:val="HTML"/>
         <w:rPr>
           <w:rFonts w:ascii="Times New Roman" w:hAnsi="Times New Roman" w:cs="Times New Roman"/>
-          <w:sz w:val="28"/>
-          <w:szCs w:val="28"/>
-        </w:rPr>
-      </w:pPr>
-      <w:r>
-        <w:rPr>
-          <w:rFonts w:ascii="Times New Roman" w:hAnsi="Times New Roman" w:cs="Times New Roman"/>
+          <w:color w:val="000000" w:themeColor="text1"/>
+          <w:sz w:val="28"/>
+          <w:szCs w:val="28"/>
+        </w:rPr>
+      </w:pPr>
+      <w:r>
+        <w:rPr>
+          <w:rFonts w:ascii="Times New Roman" w:hAnsi="Times New Roman" w:cs="Times New Roman"/>
+          <w:color w:val="000000" w:themeColor="text1"/>
           <w:sz w:val="28"/>
           <w:szCs w:val="28"/>
         </w:rPr>
@@ -14476,6 +14588,7 @@
       <w:r>
         <w:rPr>
           <w:rFonts w:ascii="Times New Roman" w:hAnsi="Times New Roman" w:cs="Times New Roman"/>
+          <w:color w:val="000000" w:themeColor="text1"/>
           <w:sz w:val="28"/>
           <w:szCs w:val="28"/>
         </w:rPr>
@@ -14485,6 +14598,7 @@
       <w:r>
         <w:rPr>
           <w:rFonts w:ascii="Times New Roman" w:hAnsi="Times New Roman" w:cs="Times New Roman"/>
+          <w:color w:val="000000" w:themeColor="text1"/>
           <w:sz w:val="28"/>
           <w:szCs w:val="28"/>
         </w:rPr>
@@ -14496,13 +14610,15 @@
         <w:pStyle w:val="HTML"/>
         <w:rPr>
           <w:rFonts w:ascii="Times New Roman" w:hAnsi="Times New Roman" w:cs="Times New Roman"/>
-          <w:sz w:val="28"/>
-          <w:szCs w:val="28"/>
-        </w:rPr>
-      </w:pPr>
-      <w:r>
-        <w:rPr>
-          <w:rFonts w:ascii="Times New Roman" w:hAnsi="Times New Roman" w:cs="Times New Roman"/>
+          <w:color w:val="000000" w:themeColor="text1"/>
+          <w:sz w:val="28"/>
+          <w:szCs w:val="28"/>
+        </w:rPr>
+      </w:pPr>
+      <w:r>
+        <w:rPr>
+          <w:rFonts w:ascii="Times New Roman" w:hAnsi="Times New Roman" w:cs="Times New Roman"/>
+          <w:color w:val="000000" w:themeColor="text1"/>
           <w:sz w:val="28"/>
           <w:szCs w:val="28"/>
         </w:rPr>
@@ -14512,6 +14628,7 @@
       <w:r>
         <w:rPr>
           <w:rFonts w:ascii="Times New Roman" w:hAnsi="Times New Roman" w:cs="Times New Roman"/>
+          <w:color w:val="000000" w:themeColor="text1"/>
           <w:sz w:val="28"/>
           <w:szCs w:val="28"/>
         </w:rPr>
@@ -14521,6 +14638,7 @@
       <w:r>
         <w:rPr>
           <w:rFonts w:ascii="Times New Roman" w:hAnsi="Times New Roman" w:cs="Times New Roman"/>
+          <w:color w:val="000000" w:themeColor="text1"/>
           <w:sz w:val="28"/>
           <w:szCs w:val="28"/>
         </w:rPr>
@@ -14530,6 +14648,7 @@
       <w:r>
         <w:rPr>
           <w:rFonts w:ascii="Times New Roman" w:hAnsi="Times New Roman" w:cs="Times New Roman"/>
+          <w:color w:val="000000" w:themeColor="text1"/>
           <w:sz w:val="28"/>
           <w:szCs w:val="28"/>
         </w:rPr>
@@ -14539,6 +14658,7 @@
       <w:r>
         <w:rPr>
           <w:rFonts w:ascii="Times New Roman" w:hAnsi="Times New Roman" w:cs="Times New Roman"/>
+          <w:color w:val="000000" w:themeColor="text1"/>
           <w:sz w:val="28"/>
           <w:szCs w:val="28"/>
         </w:rPr>
@@ -14550,13 +14670,15 @@
         <w:pStyle w:val="HTML"/>
         <w:rPr>
           <w:rFonts w:ascii="Times New Roman" w:hAnsi="Times New Roman" w:cs="Times New Roman"/>
-          <w:sz w:val="28"/>
-          <w:szCs w:val="28"/>
-        </w:rPr>
-      </w:pPr>
-      <w:r>
-        <w:rPr>
-          <w:rFonts w:ascii="Times New Roman" w:hAnsi="Times New Roman" w:cs="Times New Roman"/>
+          <w:color w:val="000000" w:themeColor="text1"/>
+          <w:sz w:val="28"/>
+          <w:szCs w:val="28"/>
+        </w:rPr>
+      </w:pPr>
+      <w:r>
+        <w:rPr>
+          <w:rFonts w:ascii="Times New Roman" w:hAnsi="Times New Roman" w:cs="Times New Roman"/>
+          <w:color w:val="000000" w:themeColor="text1"/>
           <w:sz w:val="28"/>
           <w:szCs w:val="28"/>
         </w:rPr>
@@ -14566,6 +14688,7 @@
       <w:r>
         <w:rPr>
           <w:rFonts w:ascii="Times New Roman" w:hAnsi="Times New Roman" w:cs="Times New Roman"/>
+          <w:color w:val="000000" w:themeColor="text1"/>
           <w:sz w:val="28"/>
           <w:szCs w:val="28"/>
         </w:rPr>
@@ -14575,6 +14698,7 @@
       <w:r>
         <w:rPr>
           <w:rFonts w:ascii="Times New Roman" w:hAnsi="Times New Roman" w:cs="Times New Roman"/>
+          <w:color w:val="000000" w:themeColor="text1"/>
           <w:sz w:val="28"/>
           <w:szCs w:val="28"/>
         </w:rPr>
@@ -14584,6 +14708,7 @@
       <w:r>
         <w:rPr>
           <w:rFonts w:ascii="Times New Roman" w:hAnsi="Times New Roman" w:cs="Times New Roman"/>
+          <w:color w:val="000000" w:themeColor="text1"/>
           <w:sz w:val="28"/>
           <w:szCs w:val="28"/>
         </w:rPr>
@@ -14593,6 +14718,7 @@
       <w:r>
         <w:rPr>
           <w:rFonts w:ascii="Times New Roman" w:hAnsi="Times New Roman" w:cs="Times New Roman"/>
+          <w:color w:val="000000" w:themeColor="text1"/>
           <w:sz w:val="28"/>
           <w:szCs w:val="28"/>
         </w:rPr>
@@ -14602,6 +14728,7 @@
       <w:r>
         <w:rPr>
           <w:rFonts w:ascii="Times New Roman" w:hAnsi="Times New Roman" w:cs="Times New Roman"/>
+          <w:color w:val="000000" w:themeColor="text1"/>
           <w:sz w:val="28"/>
           <w:szCs w:val="28"/>
         </w:rPr>
@@ -14611,6 +14738,7 @@
       <w:r>
         <w:rPr>
           <w:rFonts w:ascii="Times New Roman" w:hAnsi="Times New Roman" w:cs="Times New Roman"/>
+          <w:color w:val="000000" w:themeColor="text1"/>
           <w:sz w:val="28"/>
           <w:szCs w:val="28"/>
         </w:rPr>
@@ -14620,6 +14748,7 @@
       <w:r>
         <w:rPr>
           <w:rFonts w:ascii="Times New Roman" w:hAnsi="Times New Roman" w:cs="Times New Roman"/>
+          <w:color w:val="000000" w:themeColor="text1"/>
           <w:sz w:val="28"/>
           <w:szCs w:val="28"/>
         </w:rPr>
@@ -14629,6 +14758,7 @@
       <w:r>
         <w:rPr>
           <w:rFonts w:ascii="Times New Roman" w:hAnsi="Times New Roman" w:cs="Times New Roman"/>
+          <w:color w:val="000000" w:themeColor="text1"/>
           <w:sz w:val="28"/>
           <w:szCs w:val="28"/>
         </w:rPr>
@@ -14638,6 +14768,7 @@
       <w:r>
         <w:rPr>
           <w:rFonts w:ascii="Times New Roman" w:hAnsi="Times New Roman" w:cs="Times New Roman"/>
+          <w:color w:val="000000" w:themeColor="text1"/>
           <w:sz w:val="28"/>
           <w:szCs w:val="28"/>
         </w:rPr>
@@ -14647,6 +14778,7 @@
       <w:r>
         <w:rPr>
           <w:rFonts w:ascii="Times New Roman" w:hAnsi="Times New Roman" w:cs="Times New Roman"/>
+          <w:color w:val="000000" w:themeColor="text1"/>
           <w:sz w:val="28"/>
           <w:szCs w:val="28"/>
         </w:rPr>
@@ -14656,6 +14788,7 @@
       <w:r>
         <w:rPr>
           <w:rFonts w:ascii="Times New Roman" w:hAnsi="Times New Roman" w:cs="Times New Roman"/>
+          <w:color w:val="000000" w:themeColor="text1"/>
           <w:sz w:val="28"/>
           <w:szCs w:val="28"/>
         </w:rPr>
@@ -14665,6 +14798,7 @@
       <w:r>
         <w:rPr>
           <w:rFonts w:ascii="Times New Roman" w:hAnsi="Times New Roman" w:cs="Times New Roman"/>
+          <w:color w:val="000000" w:themeColor="text1"/>
           <w:sz w:val="28"/>
           <w:szCs w:val="28"/>
         </w:rPr>
@@ -14676,13 +14810,15 @@
         <w:pStyle w:val="HTML"/>
         <w:rPr>
           <w:rFonts w:ascii="Times New Roman" w:hAnsi="Times New Roman" w:cs="Times New Roman"/>
-          <w:sz w:val="28"/>
-          <w:szCs w:val="28"/>
-        </w:rPr>
-      </w:pPr>
-      <w:r>
-        <w:rPr>
-          <w:rFonts w:ascii="Times New Roman" w:hAnsi="Times New Roman" w:cs="Times New Roman"/>
+          <w:color w:val="000000" w:themeColor="text1"/>
+          <w:sz w:val="28"/>
+          <w:szCs w:val="28"/>
+        </w:rPr>
+      </w:pPr>
+      <w:r>
+        <w:rPr>
+          <w:rFonts w:ascii="Times New Roman" w:hAnsi="Times New Roman" w:cs="Times New Roman"/>
+          <w:color w:val="000000" w:themeColor="text1"/>
           <w:sz w:val="28"/>
           <w:szCs w:val="28"/>
         </w:rPr>
@@ -14692,6 +14828,7 @@
       <w:r>
         <w:rPr>
           <w:rFonts w:ascii="Times New Roman" w:hAnsi="Times New Roman" w:cs="Times New Roman"/>
+          <w:color w:val="000000" w:themeColor="text1"/>
           <w:sz w:val="28"/>
           <w:szCs w:val="28"/>
         </w:rPr>
@@ -14701,6 +14838,7 @@
       <w:r>
         <w:rPr>
           <w:rFonts w:ascii="Times New Roman" w:hAnsi="Times New Roman" w:cs="Times New Roman"/>
+          <w:color w:val="000000" w:themeColor="text1"/>
           <w:sz w:val="28"/>
           <w:szCs w:val="28"/>
         </w:rPr>
@@ -14710,6 +14848,7 @@
       <w:r>
         <w:rPr>
           <w:rFonts w:ascii="Times New Roman" w:hAnsi="Times New Roman" w:cs="Times New Roman"/>
+          <w:color w:val="000000" w:themeColor="text1"/>
           <w:sz w:val="28"/>
           <w:szCs w:val="28"/>
         </w:rPr>
@@ -14719,6 +14858,7 @@
       <w:r>
         <w:rPr>
           <w:rFonts w:ascii="Times New Roman" w:hAnsi="Times New Roman" w:cs="Times New Roman"/>
+          <w:color w:val="000000" w:themeColor="text1"/>
           <w:sz w:val="28"/>
           <w:szCs w:val="28"/>
         </w:rPr>
@@ -14728,6 +14868,7 @@
       <w:r>
         <w:rPr>
           <w:rFonts w:ascii="Times New Roman" w:hAnsi="Times New Roman" w:cs="Times New Roman"/>
+          <w:color w:val="000000" w:themeColor="text1"/>
           <w:sz w:val="28"/>
           <w:szCs w:val="28"/>
         </w:rPr>
@@ -14737,6 +14878,7 @@
       <w:r>
         <w:rPr>
           <w:rFonts w:ascii="Times New Roman" w:hAnsi="Times New Roman" w:cs="Times New Roman"/>
+          <w:color w:val="000000" w:themeColor="text1"/>
           <w:sz w:val="28"/>
           <w:szCs w:val="28"/>
         </w:rPr>
@@ -14746,6 +14888,7 @@
       <w:r>
         <w:rPr>
           <w:rFonts w:ascii="Times New Roman" w:hAnsi="Times New Roman" w:cs="Times New Roman"/>
+          <w:color w:val="000000" w:themeColor="text1"/>
           <w:sz w:val="28"/>
           <w:szCs w:val="28"/>
         </w:rPr>
@@ -14755,6 +14898,7 @@
       <w:r>
         <w:rPr>
           <w:rFonts w:ascii="Times New Roman" w:hAnsi="Times New Roman" w:cs="Times New Roman"/>
+          <w:color w:val="000000" w:themeColor="text1"/>
           <w:sz w:val="28"/>
           <w:szCs w:val="28"/>
         </w:rPr>
@@ -14764,6 +14908,7 @@
       <w:r>
         <w:rPr>
           <w:rFonts w:ascii="Times New Roman" w:hAnsi="Times New Roman" w:cs="Times New Roman"/>
+          <w:color w:val="000000" w:themeColor="text1"/>
           <w:sz w:val="28"/>
           <w:szCs w:val="28"/>
         </w:rPr>
@@ -14773,6 +14918,7 @@
       <w:r>
         <w:rPr>
           <w:rFonts w:ascii="Times New Roman" w:hAnsi="Times New Roman" w:cs="Times New Roman"/>
+          <w:color w:val="000000" w:themeColor="text1"/>
           <w:sz w:val="28"/>
           <w:szCs w:val="28"/>
         </w:rPr>
@@ -14784,13 +14930,15 @@
         <w:pStyle w:val="HTML"/>
         <w:rPr>
           <w:rFonts w:ascii="Times New Roman" w:hAnsi="Times New Roman" w:cs="Times New Roman"/>
-          <w:sz w:val="28"/>
-          <w:szCs w:val="28"/>
-        </w:rPr>
-      </w:pPr>
-      <w:r>
-        <w:rPr>
-          <w:rFonts w:ascii="Times New Roman" w:hAnsi="Times New Roman" w:cs="Times New Roman"/>
+          <w:color w:val="000000" w:themeColor="text1"/>
+          <w:sz w:val="28"/>
+          <w:szCs w:val="28"/>
+        </w:rPr>
+      </w:pPr>
+      <w:r>
+        <w:rPr>
+          <w:rFonts w:ascii="Times New Roman" w:hAnsi="Times New Roman" w:cs="Times New Roman"/>
+          <w:color w:val="000000" w:themeColor="text1"/>
           <w:sz w:val="28"/>
           <w:szCs w:val="28"/>
         </w:rPr>
@@ -14800,6 +14948,7 @@
       <w:r>
         <w:rPr>
           <w:rFonts w:ascii="Times New Roman" w:hAnsi="Times New Roman" w:cs="Times New Roman"/>
+          <w:color w:val="000000" w:themeColor="text1"/>
           <w:sz w:val="28"/>
           <w:szCs w:val="28"/>
         </w:rPr>
@@ -14809,6 +14958,7 @@
       <w:r>
         <w:rPr>
           <w:rFonts w:ascii="Times New Roman" w:hAnsi="Times New Roman" w:cs="Times New Roman"/>
+          <w:color w:val="000000" w:themeColor="text1"/>
           <w:sz w:val="28"/>
           <w:szCs w:val="28"/>
         </w:rPr>
@@ -14818,6 +14968,7 @@
       <w:r>
         <w:rPr>
           <w:rFonts w:ascii="Times New Roman" w:hAnsi="Times New Roman" w:cs="Times New Roman"/>
+          <w:color w:val="000000" w:themeColor="text1"/>
           <w:sz w:val="28"/>
           <w:szCs w:val="28"/>
         </w:rPr>
@@ -14827,6 +14978,7 @@
       <w:r>
         <w:rPr>
           <w:rFonts w:ascii="Times New Roman" w:hAnsi="Times New Roman" w:cs="Times New Roman"/>
+          <w:color w:val="000000" w:themeColor="text1"/>
           <w:sz w:val="28"/>
           <w:szCs w:val="28"/>
         </w:rPr>
@@ -14838,13 +14990,15 @@
         <w:pStyle w:val="HTML"/>
         <w:rPr>
           <w:rFonts w:ascii="Times New Roman" w:hAnsi="Times New Roman" w:cs="Times New Roman"/>
-          <w:sz w:val="28"/>
-          <w:szCs w:val="28"/>
-        </w:rPr>
-      </w:pPr>
-      <w:r>
-        <w:rPr>
-          <w:rFonts w:ascii="Times New Roman" w:hAnsi="Times New Roman" w:cs="Times New Roman"/>
+          <w:color w:val="000000" w:themeColor="text1"/>
+          <w:sz w:val="28"/>
+          <w:szCs w:val="28"/>
+        </w:rPr>
+      </w:pPr>
+      <w:r>
+        <w:rPr>
+          <w:rFonts w:ascii="Times New Roman" w:hAnsi="Times New Roman" w:cs="Times New Roman"/>
+          <w:color w:val="000000" w:themeColor="text1"/>
           <w:sz w:val="28"/>
           <w:szCs w:val="28"/>
         </w:rPr>
@@ -14856,13 +15010,15 @@
         <w:pStyle w:val="HTML"/>
         <w:rPr>
           <w:rFonts w:ascii="Times New Roman" w:hAnsi="Times New Roman" w:cs="Times New Roman"/>
-          <w:sz w:val="28"/>
-          <w:szCs w:val="28"/>
-        </w:rPr>
-      </w:pPr>
-      <w:r>
-        <w:rPr>
-          <w:rFonts w:ascii="Times New Roman" w:hAnsi="Times New Roman" w:cs="Times New Roman"/>
+          <w:color w:val="000000" w:themeColor="text1"/>
+          <w:sz w:val="28"/>
+          <w:szCs w:val="28"/>
+        </w:rPr>
+      </w:pPr>
+      <w:r>
+        <w:rPr>
+          <w:rFonts w:ascii="Times New Roman" w:hAnsi="Times New Roman" w:cs="Times New Roman"/>
+          <w:color w:val="000000" w:themeColor="text1"/>
           <w:sz w:val="28"/>
           <w:szCs w:val="28"/>
         </w:rPr>
@@ -14872,6 +15028,7 @@
       <w:r>
         <w:rPr>
           <w:rFonts w:ascii="Times New Roman" w:hAnsi="Times New Roman" w:cs="Times New Roman"/>
+          <w:color w:val="000000" w:themeColor="text1"/>
           <w:sz w:val="28"/>
           <w:szCs w:val="28"/>
         </w:rPr>
@@ -14881,6 +15038,7 @@
       <w:r>
         <w:rPr>
           <w:rFonts w:ascii="Times New Roman" w:hAnsi="Times New Roman" w:cs="Times New Roman"/>
+          <w:color w:val="000000" w:themeColor="text1"/>
           <w:sz w:val="28"/>
           <w:szCs w:val="28"/>
         </w:rPr>
@@ -14892,13 +15050,15 @@
         <w:pStyle w:val="HTML"/>
         <w:rPr>
           <w:rFonts w:ascii="Times New Roman" w:hAnsi="Times New Roman" w:cs="Times New Roman"/>
-          <w:sz w:val="28"/>
-          <w:szCs w:val="28"/>
-        </w:rPr>
-      </w:pPr>
-      <w:r>
-        <w:rPr>
-          <w:rFonts w:ascii="Times New Roman" w:hAnsi="Times New Roman" w:cs="Times New Roman"/>
+          <w:color w:val="000000" w:themeColor="text1"/>
+          <w:sz w:val="28"/>
+          <w:szCs w:val="28"/>
+        </w:rPr>
+      </w:pPr>
+      <w:r>
+        <w:rPr>
+          <w:rFonts w:ascii="Times New Roman" w:hAnsi="Times New Roman" w:cs="Times New Roman"/>
+          <w:color w:val="000000" w:themeColor="text1"/>
           <w:sz w:val="28"/>
           <w:szCs w:val="28"/>
         </w:rPr>
@@ -14908,6 +15068,7 @@
       <w:r>
         <w:rPr>
           <w:rFonts w:ascii="Times New Roman" w:hAnsi="Times New Roman" w:cs="Times New Roman"/>
+          <w:color w:val="000000" w:themeColor="text1"/>
           <w:sz w:val="28"/>
           <w:szCs w:val="28"/>
         </w:rPr>
@@ -14917,6 +15078,7 @@
       <w:r>
         <w:rPr>
           <w:rFonts w:ascii="Times New Roman" w:hAnsi="Times New Roman" w:cs="Times New Roman"/>
+          <w:color w:val="000000" w:themeColor="text1"/>
           <w:sz w:val="28"/>
           <w:szCs w:val="28"/>
         </w:rPr>
@@ -14926,6 +15088,7 @@
       <w:r>
         <w:rPr>
           <w:rFonts w:ascii="Times New Roman" w:hAnsi="Times New Roman" w:cs="Times New Roman"/>
+          <w:color w:val="000000" w:themeColor="text1"/>
           <w:sz w:val="28"/>
           <w:szCs w:val="28"/>
         </w:rPr>
@@ -14935,6 +15098,7 @@
       <w:r>
         <w:rPr>
           <w:rFonts w:ascii="Times New Roman" w:hAnsi="Times New Roman" w:cs="Times New Roman"/>
+          <w:color w:val="000000" w:themeColor="text1"/>
           <w:sz w:val="28"/>
           <w:szCs w:val="28"/>
         </w:rPr>
@@ -14946,13 +15110,15 @@
         <w:pStyle w:val="HTML"/>
         <w:rPr>
           <w:rFonts w:ascii="Times New Roman" w:hAnsi="Times New Roman" w:cs="Times New Roman"/>
-          <w:sz w:val="28"/>
-          <w:szCs w:val="28"/>
-        </w:rPr>
-      </w:pPr>
-      <w:r>
-        <w:rPr>
-          <w:rFonts w:ascii="Times New Roman" w:hAnsi="Times New Roman" w:cs="Times New Roman"/>
+          <w:color w:val="000000" w:themeColor="text1"/>
+          <w:sz w:val="28"/>
+          <w:szCs w:val="28"/>
+        </w:rPr>
+      </w:pPr>
+      <w:r>
+        <w:rPr>
+          <w:rFonts w:ascii="Times New Roman" w:hAnsi="Times New Roman" w:cs="Times New Roman"/>
+          <w:color w:val="000000" w:themeColor="text1"/>
           <w:sz w:val="28"/>
           <w:szCs w:val="28"/>
         </w:rPr>
@@ -14964,13 +15130,15 @@
         <w:pStyle w:val="HTML"/>
         <w:rPr>
           <w:rFonts w:ascii="Times New Roman" w:hAnsi="Times New Roman" w:cs="Times New Roman"/>
-          <w:sz w:val="28"/>
-          <w:szCs w:val="28"/>
-        </w:rPr>
-      </w:pPr>
-      <w:r>
-        <w:rPr>
-          <w:rFonts w:ascii="Times New Roman" w:hAnsi="Times New Roman" w:cs="Times New Roman"/>
+          <w:color w:val="000000" w:themeColor="text1"/>
+          <w:sz w:val="28"/>
+          <w:szCs w:val="28"/>
+        </w:rPr>
+      </w:pPr>
+      <w:r>
+        <w:rPr>
+          <w:rFonts w:ascii="Times New Roman" w:hAnsi="Times New Roman" w:cs="Times New Roman"/>
+          <w:color w:val="000000" w:themeColor="text1"/>
           <w:sz w:val="28"/>
           <w:szCs w:val="28"/>
         </w:rPr>
@@ -14980,6 +15148,7 @@
       <w:r>
         <w:rPr>
           <w:rFonts w:ascii="Times New Roman" w:hAnsi="Times New Roman" w:cs="Times New Roman"/>
+          <w:color w:val="000000" w:themeColor="text1"/>
           <w:sz w:val="28"/>
           <w:szCs w:val="28"/>
         </w:rPr>
@@ -14989,6 +15158,7 @@
       <w:r>
         <w:rPr>
           <w:rFonts w:ascii="Times New Roman" w:hAnsi="Times New Roman" w:cs="Times New Roman"/>
+          <w:color w:val="000000" w:themeColor="text1"/>
           <w:sz w:val="28"/>
           <w:szCs w:val="28"/>
         </w:rPr>
@@ -14998,6 +15168,7 @@
       <w:r>
         <w:rPr>
           <w:rFonts w:ascii="Times New Roman" w:hAnsi="Times New Roman" w:cs="Times New Roman"/>
+          <w:color w:val="000000" w:themeColor="text1"/>
           <w:sz w:val="28"/>
           <w:szCs w:val="28"/>
         </w:rPr>
@@ -15007,6 +15178,7 @@
       <w:r>
         <w:rPr>
           <w:rFonts w:ascii="Times New Roman" w:hAnsi="Times New Roman" w:cs="Times New Roman"/>
+          <w:color w:val="000000" w:themeColor="text1"/>
           <w:sz w:val="28"/>
           <w:szCs w:val="28"/>
         </w:rPr>
@@ -15016,6 +15188,7 @@
       <w:r>
         <w:rPr>
           <w:rFonts w:ascii="Times New Roman" w:hAnsi="Times New Roman" w:cs="Times New Roman"/>
+          <w:color w:val="000000" w:themeColor="text1"/>
           <w:sz w:val="28"/>
           <w:szCs w:val="28"/>
         </w:rPr>
@@ -15025,6 +15198,7 @@
       <w:r>
         <w:rPr>
           <w:rFonts w:ascii="Times New Roman" w:hAnsi="Times New Roman" w:cs="Times New Roman"/>
+          <w:color w:val="000000" w:themeColor="text1"/>
           <w:sz w:val="28"/>
           <w:szCs w:val="28"/>
         </w:rPr>
@@ -15034,6 +15208,7 @@
       <w:r>
         <w:rPr>
           <w:rFonts w:ascii="Times New Roman" w:hAnsi="Times New Roman" w:cs="Times New Roman"/>
+          <w:color w:val="000000" w:themeColor="text1"/>
           <w:sz w:val="28"/>
           <w:szCs w:val="28"/>
         </w:rPr>
@@ -15043,6 +15218,7 @@
       <w:r>
         <w:rPr>
           <w:rFonts w:ascii="Times New Roman" w:hAnsi="Times New Roman" w:cs="Times New Roman"/>
+          <w:color w:val="000000" w:themeColor="text1"/>
           <w:sz w:val="28"/>
           <w:szCs w:val="28"/>
         </w:rPr>
@@ -15052,6 +15228,7 @@
       <w:r>
         <w:rPr>
           <w:rFonts w:ascii="Times New Roman" w:hAnsi="Times New Roman" w:cs="Times New Roman"/>
+          <w:color w:val="000000" w:themeColor="text1"/>
           <w:sz w:val="28"/>
           <w:szCs w:val="28"/>
         </w:rPr>
@@ -15061,6 +15238,7 @@
       <w:r>
         <w:rPr>
           <w:rFonts w:ascii="Times New Roman" w:hAnsi="Times New Roman" w:cs="Times New Roman"/>
+          <w:color w:val="000000" w:themeColor="text1"/>
           <w:sz w:val="28"/>
           <w:szCs w:val="28"/>
         </w:rPr>
@@ -15070,6 +15248,7 @@
       <w:r>
         <w:rPr>
           <w:rFonts w:ascii="Times New Roman" w:hAnsi="Times New Roman" w:cs="Times New Roman"/>
+          <w:color w:val="000000" w:themeColor="text1"/>
           <w:sz w:val="28"/>
           <w:szCs w:val="28"/>
         </w:rPr>
@@ -15079,6 +15258,7 @@
       <w:r>
         <w:rPr>
           <w:rFonts w:ascii="Times New Roman" w:hAnsi="Times New Roman" w:cs="Times New Roman"/>
+          <w:color w:val="000000" w:themeColor="text1"/>
           <w:sz w:val="28"/>
           <w:szCs w:val="28"/>
         </w:rPr>
@@ -15090,13 +15270,15 @@
         <w:pStyle w:val="HTML"/>
         <w:rPr>
           <w:rFonts w:ascii="Times New Roman" w:hAnsi="Times New Roman" w:cs="Times New Roman"/>
-          <w:sz w:val="28"/>
-          <w:szCs w:val="28"/>
-        </w:rPr>
-      </w:pPr>
-      <w:r>
-        <w:rPr>
-          <w:rFonts w:ascii="Times New Roman" w:hAnsi="Times New Roman" w:cs="Times New Roman"/>
+          <w:color w:val="000000" w:themeColor="text1"/>
+          <w:sz w:val="28"/>
+          <w:szCs w:val="28"/>
+        </w:rPr>
+      </w:pPr>
+      <w:r>
+        <w:rPr>
+          <w:rFonts w:ascii="Times New Roman" w:hAnsi="Times New Roman" w:cs="Times New Roman"/>
+          <w:color w:val="000000" w:themeColor="text1"/>
           <w:sz w:val="28"/>
           <w:szCs w:val="28"/>
         </w:rPr>
@@ -15106,6 +15288,7 @@
       <w:r>
         <w:rPr>
           <w:rFonts w:ascii="Times New Roman" w:hAnsi="Times New Roman" w:cs="Times New Roman"/>
+          <w:color w:val="000000" w:themeColor="text1"/>
           <w:sz w:val="28"/>
           <w:szCs w:val="28"/>
         </w:rPr>
@@ -15115,6 +15298,7 @@
       <w:r>
         <w:rPr>
           <w:rFonts w:ascii="Times New Roman" w:hAnsi="Times New Roman" w:cs="Times New Roman"/>
+          <w:color w:val="000000" w:themeColor="text1"/>
           <w:sz w:val="28"/>
           <w:szCs w:val="28"/>
         </w:rPr>
@@ -15126,13 +15310,15 @@
         <w:pStyle w:val="HTML"/>
         <w:rPr>
           <w:rFonts w:ascii="Times New Roman" w:hAnsi="Times New Roman" w:cs="Times New Roman"/>
-          <w:sz w:val="28"/>
-          <w:szCs w:val="28"/>
-        </w:rPr>
-      </w:pPr>
-      <w:r>
-        <w:rPr>
-          <w:rFonts w:ascii="Times New Roman" w:hAnsi="Times New Roman" w:cs="Times New Roman"/>
+          <w:color w:val="000000" w:themeColor="text1"/>
+          <w:sz w:val="28"/>
+          <w:szCs w:val="28"/>
+        </w:rPr>
+      </w:pPr>
+      <w:r>
+        <w:rPr>
+          <w:rFonts w:ascii="Times New Roman" w:hAnsi="Times New Roman" w:cs="Times New Roman"/>
+          <w:color w:val="000000" w:themeColor="text1"/>
           <w:sz w:val="28"/>
           <w:szCs w:val="28"/>
         </w:rPr>
@@ -15144,31 +15330,26 @@
         <w:pStyle w:val="HTML"/>
         <w:rPr>
           <w:rFonts w:ascii="Times New Roman" w:hAnsi="Times New Roman" w:cs="Times New Roman"/>
-          <w:sz w:val="28"/>
-          <w:szCs w:val="28"/>
-        </w:rPr>
-      </w:pPr>
-      <w:r>
-        <w:rPr>
-          <w:rFonts w:ascii="Times New Roman" w:hAnsi="Times New Roman" w:cs="Times New Roman"/>
-          <w:sz w:val="28"/>
-          <w:szCs w:val="28"/>
-        </w:rPr>
-        <w:t xml:space="preserve">        </w:t>
-      </w:r>
+          <w:color w:val="000000" w:themeColor="text1"/>
+          <w:sz w:val="28"/>
+          <w:szCs w:val="28"/>
+        </w:rPr>
+      </w:pPr>
     </w:p>
     <w:p>
       <w:pPr>
         <w:pStyle w:val="HTML"/>
         <w:rPr>
           <w:rFonts w:ascii="Times New Roman" w:hAnsi="Times New Roman" w:cs="Times New Roman"/>
-          <w:sz w:val="28"/>
-          <w:szCs w:val="28"/>
-        </w:rPr>
-      </w:pPr>
-      <w:r>
-        <w:rPr>
-          <w:rFonts w:ascii="Times New Roman" w:hAnsi="Times New Roman" w:cs="Times New Roman"/>
+          <w:color w:val="000000" w:themeColor="text1"/>
+          <w:sz w:val="28"/>
+          <w:szCs w:val="28"/>
+        </w:rPr>
+      </w:pPr>
+      <w:r>
+        <w:rPr>
+          <w:rFonts w:ascii="Times New Roman" w:hAnsi="Times New Roman" w:cs="Times New Roman"/>
+          <w:color w:val="000000" w:themeColor="text1"/>
           <w:sz w:val="28"/>
           <w:szCs w:val="28"/>
         </w:rPr>
@@ -15180,31 +15361,75 @@
         <w:pStyle w:val="HTML"/>
         <w:rPr>
           <w:rFonts w:ascii="Times New Roman" w:hAnsi="Times New Roman" w:cs="Times New Roman"/>
-          <w:sz w:val="28"/>
-          <w:szCs w:val="28"/>
-        </w:rPr>
-      </w:pPr>
-      <w:r>
-        <w:rPr>
-          <w:rFonts w:ascii="Times New Roman" w:hAnsi="Times New Roman" w:cs="Times New Roman"/>
+          <w:color w:val="000000" w:themeColor="text1"/>
+          <w:sz w:val="28"/>
+          <w:szCs w:val="28"/>
+        </w:rPr>
+      </w:pPr>
+      <w:r>
+        <w:rPr>
+          <w:rFonts w:ascii="Times New Roman" w:hAnsi="Times New Roman" w:cs="Times New Roman"/>
+          <w:color w:val="000000" w:themeColor="text1"/>
           <w:sz w:val="28"/>
           <w:szCs w:val="28"/>
         </w:rPr>
         <w:t xml:space="preserve">    </w:t>
       </w:r>
+      <w:proofErr w:type="spellStart"/>
+      <w:r>
+        <w:rPr>
+          <w:rFonts w:ascii="Times New Roman" w:hAnsi="Times New Roman" w:cs="Times New Roman"/>
+          <w:color w:val="000000" w:themeColor="text1"/>
+          <w:sz w:val="28"/>
+          <w:szCs w:val="28"/>
+        </w:rPr>
+        <w:t>system</w:t>
+      </w:r>
+      <w:proofErr w:type="spellEnd"/>
+      <w:r>
+        <w:rPr>
+          <w:rFonts w:ascii="Times New Roman" w:hAnsi="Times New Roman" w:cs="Times New Roman"/>
+          <w:color w:val="000000" w:themeColor="text1"/>
+          <w:sz w:val="28"/>
+          <w:szCs w:val="28"/>
+        </w:rPr>
+        <w:t>("</w:t>
+      </w:r>
+      <w:proofErr w:type="spellStart"/>
+      <w:r>
+        <w:rPr>
+          <w:rFonts w:ascii="Times New Roman" w:hAnsi="Times New Roman" w:cs="Times New Roman"/>
+          <w:color w:val="000000" w:themeColor="text1"/>
+          <w:sz w:val="28"/>
+          <w:szCs w:val="28"/>
+        </w:rPr>
+        <w:t>pause</w:t>
+      </w:r>
+      <w:proofErr w:type="spellEnd"/>
+      <w:r>
+        <w:rPr>
+          <w:rFonts w:ascii="Times New Roman" w:hAnsi="Times New Roman" w:cs="Times New Roman"/>
+          <w:color w:val="000000" w:themeColor="text1"/>
+          <w:sz w:val="28"/>
+          <w:szCs w:val="28"/>
+        </w:rPr>
+        <w:t>");</w:t>
+      </w:r>
     </w:p>
     <w:p>
       <w:pPr>
         <w:pStyle w:val="HTML"/>
         <w:rPr>
           <w:rFonts w:ascii="Times New Roman" w:hAnsi="Times New Roman" w:cs="Times New Roman"/>
-          <w:sz w:val="28"/>
-          <w:szCs w:val="28"/>
-        </w:rPr>
-      </w:pPr>
-      <w:r>
-        <w:rPr>
-          <w:rFonts w:ascii="Times New Roman" w:hAnsi="Times New Roman" w:cs="Times New Roman"/>
+          <w:color w:val="000000" w:themeColor="text1"/>
+          <w:sz w:val="28"/>
+          <w:szCs w:val="28"/>
+        </w:rPr>
+      </w:pPr>
+      <w:r>
+        <w:rPr>
+          <w:rFonts w:ascii="Times New Roman" w:hAnsi="Times New Roman" w:cs="Times New Roman"/>
+          <w:color w:val="000000" w:themeColor="text1"/>
           <w:sz w:val="28"/>
           <w:szCs w:val="28"/>
         </w:rPr>
@@ -15214,6 +15439,7 @@
       <w:r>
         <w:rPr>
           <w:rFonts w:ascii="Times New Roman" w:hAnsi="Times New Roman" w:cs="Times New Roman"/>
+          <w:color w:val="000000" w:themeColor="text1"/>
           <w:sz w:val="28"/>
           <w:szCs w:val="28"/>
         </w:rPr>
@@ -15223,6 +15449,7 @@
       <w:r>
         <w:rPr>
           <w:rFonts w:ascii="Times New Roman" w:hAnsi="Times New Roman" w:cs="Times New Roman"/>
+          <w:color w:val="000000" w:themeColor="text1"/>
           <w:sz w:val="28"/>
           <w:szCs w:val="28"/>
         </w:rPr>
@@ -15234,13 +15461,15 @@
         <w:pStyle w:val="HTML"/>
         <w:rPr>
           <w:rFonts w:ascii="Times New Roman" w:hAnsi="Times New Roman" w:cs="Times New Roman"/>
-          <w:sz w:val="28"/>
-          <w:szCs w:val="28"/>
-        </w:rPr>
-      </w:pPr>
-      <w:r>
-        <w:rPr>
-          <w:rFonts w:ascii="Times New Roman" w:hAnsi="Times New Roman" w:cs="Times New Roman"/>
+          <w:color w:val="000000" w:themeColor="text1"/>
+          <w:sz w:val="28"/>
+          <w:szCs w:val="28"/>
+        </w:rPr>
+      </w:pPr>
+      <w:r>
+        <w:rPr>
+          <w:rFonts w:ascii="Times New Roman" w:hAnsi="Times New Roman" w:cs="Times New Roman"/>
+          <w:color w:val="000000" w:themeColor="text1"/>
           <w:sz w:val="28"/>
           <w:szCs w:val="28"/>
         </w:rPr>
@@ -15283,6 +15512,7 @@
           <w:tab w:val="left" w:pos="14656"/>
         </w:tabs>
         <w:rPr>
+          <w:color w:val="000000" w:themeColor="text1"/>
           <w:szCs w:val="28"/>
         </w:rPr>
       </w:pPr>
@@ -15295,18 +15525,18 @@
         <mc:AlternateContent>
           <mc:Choice Requires="wps">
             <w:drawing>
-              <wp:anchor distT="45720" distB="45720" distL="114300" distR="114300" simplePos="0" relativeHeight="251665408" behindDoc="0" locked="0" layoutInCell="1" allowOverlap="1" wp14:anchorId="68E1B11E" wp14:editId="3554BB65">
+              <wp:anchor distT="45720" distB="45720" distL="114300" distR="114300" simplePos="0" relativeHeight="251666432" behindDoc="0" locked="0" layoutInCell="1" allowOverlap="1" wp14:anchorId="22AF42F1" wp14:editId="38A7D66B">
                 <wp:simplePos x="0" y="0"/>
                 <wp:positionH relativeFrom="margin">
-                  <wp:posOffset>-506730</wp:posOffset>
+                  <wp:posOffset>-407670</wp:posOffset>
                 </wp:positionH>
-                <wp:positionV relativeFrom="page">
-                  <wp:posOffset>518160</wp:posOffset>
+                <wp:positionV relativeFrom="paragraph">
+                  <wp:posOffset>17145</wp:posOffset>
                 </wp:positionV>
-                <wp:extent cx="2574290" cy="304800"/>
+                <wp:extent cx="2360930" cy="1404620"/>
                 <wp:effectExtent l="0" t="0" r="17780" b="19050"/>
                 <wp:wrapTopAndBottom/>
-                <wp:docPr id="3" name="Текстове поле 2"/>
+                <wp:docPr id="14" name="Текстове поле 2"/>
                 <wp:cNvGraphicFramePr>
                   <a:graphicFrameLocks xmlns:a="http://schemas.openxmlformats.org/drawingml/2006/main"/>
                 </wp:cNvGraphicFramePr>
@@ -15319,7 +15549,7 @@
                       <wps:spPr bwMode="auto">
                         <a:xfrm>
                           <a:off x="0" y="0"/>
-                          <a:ext cx="2574290" cy="304800"/>
+                          <a:ext cx="2360930" cy="1404620"/>
                         </a:xfrm>
                         <a:prstGeom prst="rect">
                           <a:avLst/>
@@ -15344,7 +15574,7 @@
                               <w:rPr>
                                 <w:b/>
                                 <w:bCs/>
-                                <w:lang w:val="en-US"/>
+                                <w:lang w:val="ru-RU"/>
                               </w:rPr>
                             </w:pPr>
                             <w:proofErr w:type="spellStart"/>
@@ -15393,7 +15623,7 @@
           </mc:Choice>
           <mc:Fallback>
             <w:pict>
-              <v:shape w14:anchorId="68E1B11E" id="_x0000_s1073" type="#_x0000_t202" style="position:absolute;margin-left:-39.9pt;margin-top:40.8pt;width:202.7pt;height:24pt;z-index:251665408;visibility:visible;mso-wrap-style:square;mso-width-percent:400;mso-height-percent:200;mso-wrap-distance-left:9pt;mso-wrap-distance-top:3.6pt;mso-wrap-distance-right:9pt;mso-wrap-distance-bottom:3.6pt;mso-position-horizontal:absolute;mso-position-horizontal-relative:margin;mso-position-vertical:absolute;mso-position-vertical-relative:page;mso-width-percent:400;mso-height-percent:200;mso-width-relative:margin;mso-height-relative:margin;v-text-anchor:top" o:gfxdata="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" strokecolor="white [3212]">
+              <v:shape w14:anchorId="22AF42F1" id="_x0000_s1073" type="#_x0000_t202" style="position:absolute;margin-left:-32.1pt;margin-top:1.35pt;width:185.9pt;height:110.6pt;z-index:251666432;visibility:visible;mso-wrap-style:square;mso-width-percent:400;mso-height-percent:200;mso-wrap-distance-left:9pt;mso-wrap-distance-top:3.6pt;mso-wrap-distance-right:9pt;mso-wrap-distance-bottom:3.6pt;mso-position-horizontal:absolute;mso-position-horizontal-relative:margin;mso-position-vertical:absolute;mso-position-vertical-relative:text;mso-width-percent:400;mso-height-percent:200;mso-width-relative:margin;mso-height-relative:margin;v-text-anchor:top" o:gfxdata="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" strokecolor="white [3212]">
                 <v:textbox style="mso-fit-shape-to-text:t">
                   <w:txbxContent>
                     <w:p>
@@ -15402,7 +15632,7 @@
                         <w:rPr>
                           <w:b/>
                           <w:bCs/>
-                          <w:lang w:val="en-US"/>
+                          <w:lang w:val="ru-RU"/>
                         </w:rPr>
                       </w:pPr>
                       <w:proofErr w:type="spellStart"/>
@@ -15434,17 +15664,11 @@
                     </w:p>
                   </w:txbxContent>
                 </v:textbox>
-                <w10:wrap type="topAndBottom" anchorx="margin" anchory="page"/>
+                <w10:wrap type="topAndBottom" anchorx="margin"/>
               </v:shape>
             </w:pict>
           </mc:Fallback>
         </mc:AlternateContent>
-      </w:r>
-      <w:r>
-        <w:rPr>
-          <w:szCs w:val="28"/>
-        </w:rPr>
-        <w:t>#include &lt;iostream&gt;</w:t>
       </w:r>
     </w:p>
     <w:p>
@@ -15468,14 +15692,16 @@
           <w:tab w:val="left" w:pos="14656"/>
         </w:tabs>
         <w:rPr>
-          <w:szCs w:val="28"/>
-        </w:rPr>
-      </w:pPr>
-      <w:r>
-        <w:rPr>
-          <w:szCs w:val="28"/>
-        </w:rPr>
-        <w:t>#include &lt;wchar.h&gt;</w:t>
+          <w:color w:val="000000" w:themeColor="text1"/>
+          <w:szCs w:val="28"/>
+        </w:rPr>
+      </w:pPr>
+      <w:r>
+        <w:rPr>
+          <w:color w:val="000000" w:themeColor="text1"/>
+          <w:szCs w:val="28"/>
+        </w:rPr>
+        <w:t>#include &lt;iostream&gt;</w:t>
       </w:r>
     </w:p>
     <w:p>
@@ -15499,14 +15725,16 @@
           <w:tab w:val="left" w:pos="14656"/>
         </w:tabs>
         <w:rPr>
-          <w:szCs w:val="28"/>
-        </w:rPr>
-      </w:pPr>
-      <w:r>
-        <w:rPr>
-          <w:szCs w:val="28"/>
-        </w:rPr>
-        <w:t>#include &lt;iomanip&gt;</w:t>
+          <w:color w:val="000000" w:themeColor="text1"/>
+          <w:szCs w:val="28"/>
+        </w:rPr>
+      </w:pPr>
+      <w:r>
+        <w:rPr>
+          <w:color w:val="000000" w:themeColor="text1"/>
+          <w:szCs w:val="28"/>
+        </w:rPr>
+        <w:t>#include &lt;wchar.h&gt;</w:t>
       </w:r>
     </w:p>
     <w:p>
@@ -15530,14 +15758,16 @@
           <w:tab w:val="left" w:pos="14656"/>
         </w:tabs>
         <w:rPr>
-          <w:szCs w:val="28"/>
-        </w:rPr>
-      </w:pPr>
-      <w:r>
-        <w:rPr>
-          <w:szCs w:val="28"/>
-        </w:rPr>
-        <w:t>#include "modulesprokopenko.h"</w:t>
+          <w:color w:val="000000" w:themeColor="text1"/>
+          <w:szCs w:val="28"/>
+        </w:rPr>
+      </w:pPr>
+      <w:r>
+        <w:rPr>
+          <w:color w:val="000000" w:themeColor="text1"/>
+          <w:szCs w:val="28"/>
+        </w:rPr>
+        <w:t>#include &lt;iomanip&gt;</w:t>
       </w:r>
     </w:p>
     <w:p>
@@ -15561,14 +15791,16 @@
           <w:tab w:val="left" w:pos="14656"/>
         </w:tabs>
         <w:rPr>
-          <w:szCs w:val="28"/>
-        </w:rPr>
-      </w:pPr>
-      <w:r>
-        <w:rPr>
-          <w:szCs w:val="28"/>
-        </w:rPr>
-        <w:t>using namespace std;</w:t>
+          <w:color w:val="000000" w:themeColor="text1"/>
+          <w:szCs w:val="28"/>
+        </w:rPr>
+      </w:pPr>
+      <w:r>
+        <w:rPr>
+          <w:color w:val="000000" w:themeColor="text1"/>
+          <w:szCs w:val="28"/>
+        </w:rPr>
+        <w:t>#include "modulesprokopenko.h"</w:t>
       </w:r>
     </w:p>
     <w:p>
@@ -15592,9 +15824,17 @@
           <w:tab w:val="left" w:pos="14656"/>
         </w:tabs>
         <w:rPr>
-          <w:szCs w:val="28"/>
-        </w:rPr>
-      </w:pPr>
+          <w:color w:val="000000" w:themeColor="text1"/>
+          <w:szCs w:val="28"/>
+        </w:rPr>
+      </w:pPr>
+      <w:r>
+        <w:rPr>
+          <w:color w:val="000000" w:themeColor="text1"/>
+          <w:szCs w:val="28"/>
+        </w:rPr>
+        <w:t>#include &lt;limits&gt;</w:t>
+      </w:r>
     </w:p>
     <w:p>
       <w:pPr>
@@ -15617,9 +15857,17 @@
           <w:tab w:val="left" w:pos="14656"/>
         </w:tabs>
         <w:rPr>
-          <w:szCs w:val="28"/>
-        </w:rPr>
-      </w:pPr>
+          <w:color w:val="000000" w:themeColor="text1"/>
+          <w:szCs w:val="28"/>
+        </w:rPr>
+      </w:pPr>
+      <w:r>
+        <w:rPr>
+          <w:color w:val="000000" w:themeColor="text1"/>
+          <w:szCs w:val="28"/>
+        </w:rPr>
+        <w:t>#include &lt;cmath&gt;</w:t>
+      </w:r>
     </w:p>
     <w:p>
       <w:pPr>
@@ -15642,28 +15890,16 @@
           <w:tab w:val="left" w:pos="14656"/>
         </w:tabs>
         <w:rPr>
-          <w:szCs w:val="28"/>
-        </w:rPr>
-      </w:pPr>
-      <w:r>
-        <w:rPr>
-          <w:szCs w:val="28"/>
-        </w:rPr>
-        <w:t xml:space="preserve">wstring </w:t>
-      </w:r>
-      <w:r>
-        <w:rPr>
-          <w:b/>
-          <w:bCs/>
-          <w:szCs w:val="28"/>
-        </w:rPr>
-        <w:t>devInfo</w:t>
-      </w:r>
-      <w:r>
-        <w:rPr>
-          <w:szCs w:val="28"/>
-        </w:rPr>
-        <w:t>(){</w:t>
+          <w:color w:val="000000" w:themeColor="text1"/>
+          <w:szCs w:val="28"/>
+        </w:rPr>
+      </w:pPr>
+      <w:r>
+        <w:rPr>
+          <w:color w:val="000000" w:themeColor="text1"/>
+          <w:szCs w:val="28"/>
+        </w:rPr>
+        <w:t>using namespace std;</w:t>
       </w:r>
     </w:p>
     <w:p>
@@ -15687,15 +15923,10 @@
           <w:tab w:val="left" w:pos="14656"/>
         </w:tabs>
         <w:rPr>
-          <w:szCs w:val="28"/>
-        </w:rPr>
-      </w:pPr>
-      <w:r>
-        <w:rPr>
-          <w:szCs w:val="28"/>
-        </w:rPr>
-        <w:t xml:space="preserve">    wstring info = L"╔══════════════════════════════════════════════════════╗\n"</w:t>
-      </w:r>
+          <w:color w:val="000000" w:themeColor="text1"/>
+          <w:szCs w:val="28"/>
+        </w:rPr>
+      </w:pPr>
     </w:p>
     <w:p>
       <w:pPr>
@@ -15718,14 +15949,32 @@
           <w:tab w:val="left" w:pos="14656"/>
         </w:tabs>
         <w:rPr>
-          <w:szCs w:val="28"/>
-        </w:rPr>
-      </w:pPr>
-      <w:r>
-        <w:rPr>
-          <w:szCs w:val="28"/>
-        </w:rPr>
-        <w:t xml:space="preserve">                    "║Виконав студент групи КБ20 Прокопенко Єгор Сергійович©║\n"</w:t>
+          <w:color w:val="000000" w:themeColor="text1"/>
+          <w:szCs w:val="28"/>
+        </w:rPr>
+      </w:pPr>
+      <w:r>
+        <w:rPr>
+          <w:color w:val="000000" w:themeColor="text1"/>
+          <w:szCs w:val="28"/>
+        </w:rPr>
+        <w:t xml:space="preserve">bool </w:t>
+      </w:r>
+      <w:r>
+        <w:rPr>
+          <w:b/>
+          <w:bCs/>
+          <w:color w:val="000000" w:themeColor="text1"/>
+          <w:szCs w:val="28"/>
+        </w:rPr>
+        <w:t>aBCondition</w:t>
+      </w:r>
+      <w:r>
+        <w:rPr>
+          <w:color w:val="000000" w:themeColor="text1"/>
+          <w:szCs w:val="28"/>
+        </w:rPr>
+        <w:t>( wchar_t a,wchar_t b){</w:t>
       </w:r>
     </w:p>
     <w:p>
@@ -15749,14 +15998,16 @@
           <w:tab w:val="left" w:pos="14656"/>
         </w:tabs>
         <w:rPr>
-          <w:szCs w:val="28"/>
-        </w:rPr>
-      </w:pPr>
-      <w:r>
-        <w:rPr>
-          <w:szCs w:val="28"/>
-        </w:rPr>
-        <w:t xml:space="preserve">                    "╚══════════════════════════════════════════════════════╝\n";</w:t>
+          <w:color w:val="000000" w:themeColor="text1"/>
+          <w:szCs w:val="28"/>
+        </w:rPr>
+      </w:pPr>
+      <w:r>
+        <w:rPr>
+          <w:color w:val="000000" w:themeColor="text1"/>
+          <w:szCs w:val="28"/>
+        </w:rPr>
+        <w:t xml:space="preserve">    bool result = a + 1 == b + 2;</w:t>
       </w:r>
     </w:p>
     <w:p>
@@ -15780,14 +16031,16 @@
           <w:tab w:val="left" w:pos="14656"/>
         </w:tabs>
         <w:rPr>
-          <w:szCs w:val="28"/>
-        </w:rPr>
-      </w:pPr>
-      <w:r>
-        <w:rPr>
-          <w:szCs w:val="28"/>
-        </w:rPr>
-        <w:t xml:space="preserve">    return info;</w:t>
+          <w:color w:val="000000" w:themeColor="text1"/>
+          <w:szCs w:val="28"/>
+        </w:rPr>
+      </w:pPr>
+      <w:r>
+        <w:rPr>
+          <w:color w:val="000000" w:themeColor="text1"/>
+          <w:szCs w:val="28"/>
+        </w:rPr>
+        <w:t xml:space="preserve">    return result;</w:t>
       </w:r>
     </w:p>
     <w:p>
@@ -15811,11 +16064,13 @@
           <w:tab w:val="left" w:pos="14656"/>
         </w:tabs>
         <w:rPr>
-          <w:szCs w:val="28"/>
-        </w:rPr>
-      </w:pPr>
-      <w:r>
-        <w:rPr>
+          <w:color w:val="000000" w:themeColor="text1"/>
+          <w:szCs w:val="28"/>
+        </w:rPr>
+      </w:pPr>
+      <w:r>
+        <w:rPr>
+          <w:color w:val="000000" w:themeColor="text1"/>
           <w:szCs w:val="28"/>
         </w:rPr>
         <w:t>}</w:t>
@@ -15842,6 +16097,7 @@
           <w:tab w:val="left" w:pos="14656"/>
         </w:tabs>
         <w:rPr>
+          <w:color w:val="000000" w:themeColor="text1"/>
           <w:szCs w:val="28"/>
         </w:rPr>
       </w:pPr>
@@ -15867,28 +16123,32 @@
           <w:tab w:val="left" w:pos="14656"/>
         </w:tabs>
         <w:rPr>
-          <w:szCs w:val="28"/>
-        </w:rPr>
-      </w:pPr>
-      <w:r>
-        <w:rPr>
-          <w:szCs w:val="28"/>
-        </w:rPr>
-        <w:t xml:space="preserve">bool </w:t>
+          <w:color w:val="000000" w:themeColor="text1"/>
+          <w:szCs w:val="28"/>
+        </w:rPr>
+      </w:pPr>
+      <w:r>
+        <w:rPr>
+          <w:color w:val="000000" w:themeColor="text1"/>
+          <w:szCs w:val="28"/>
+        </w:rPr>
+        <w:t xml:space="preserve">double </w:t>
       </w:r>
       <w:r>
         <w:rPr>
           <w:b/>
           <w:bCs/>
-          <w:szCs w:val="28"/>
-        </w:rPr>
-        <w:t>aBCondition</w:t>
-      </w:r>
-      <w:r>
-        <w:rPr>
-          <w:szCs w:val="28"/>
-        </w:rPr>
-        <w:t>( wchar_t a,wchar_t b){</w:t>
+          <w:color w:val="000000" w:themeColor="text1"/>
+          <w:szCs w:val="28"/>
+        </w:rPr>
+        <w:t>validator</w:t>
+      </w:r>
+      <w:r>
+        <w:rPr>
+          <w:color w:val="000000" w:themeColor="text1"/>
+          <w:szCs w:val="28"/>
+        </w:rPr>
+        <w:t>(wstring number){</w:t>
       </w:r>
     </w:p>
     <w:p>
@@ -15912,14 +16172,16 @@
           <w:tab w:val="left" w:pos="14656"/>
         </w:tabs>
         <w:rPr>
-          <w:szCs w:val="28"/>
-        </w:rPr>
-      </w:pPr>
-      <w:r>
-        <w:rPr>
-          <w:szCs w:val="28"/>
-        </w:rPr>
-        <w:t xml:space="preserve">    bool result = a + 1 == b + 2;</w:t>
+          <w:color w:val="000000" w:themeColor="text1"/>
+          <w:szCs w:val="28"/>
+        </w:rPr>
+      </w:pPr>
+      <w:r>
+        <w:rPr>
+          <w:color w:val="000000" w:themeColor="text1"/>
+          <w:szCs w:val="28"/>
+        </w:rPr>
+        <w:t xml:space="preserve">    for( int i = 0; i &lt; (int)number.size();i++)</w:t>
       </w:r>
     </w:p>
     <w:p>
@@ -15943,14 +16205,16 @@
           <w:tab w:val="left" w:pos="14656"/>
         </w:tabs>
         <w:rPr>
-          <w:szCs w:val="28"/>
-        </w:rPr>
-      </w:pPr>
-      <w:r>
-        <w:rPr>
-          <w:szCs w:val="28"/>
-        </w:rPr>
-        <w:t xml:space="preserve">    return result;</w:t>
+          <w:color w:val="000000" w:themeColor="text1"/>
+          <w:szCs w:val="28"/>
+        </w:rPr>
+      </w:pPr>
+      <w:r>
+        <w:rPr>
+          <w:color w:val="000000" w:themeColor="text1"/>
+          <w:szCs w:val="28"/>
+        </w:rPr>
+        <w:t xml:space="preserve">        if(number[i] == L'.')</w:t>
       </w:r>
     </w:p>
     <w:p>
@@ -15974,14 +16238,16 @@
           <w:tab w:val="left" w:pos="14656"/>
         </w:tabs>
         <w:rPr>
-          <w:szCs w:val="28"/>
-        </w:rPr>
-      </w:pPr>
-      <w:r>
-        <w:rPr>
-          <w:szCs w:val="28"/>
-        </w:rPr>
-        <w:t>}</w:t>
+          <w:color w:val="000000" w:themeColor="text1"/>
+          <w:szCs w:val="28"/>
+        </w:rPr>
+      </w:pPr>
+      <w:r>
+        <w:rPr>
+          <w:color w:val="000000" w:themeColor="text1"/>
+          <w:szCs w:val="28"/>
+        </w:rPr>
+        <w:t xml:space="preserve">            number[i] = L',';</w:t>
       </w:r>
     </w:p>
     <w:p>
@@ -16005,9 +16271,17 @@
           <w:tab w:val="left" w:pos="14656"/>
         </w:tabs>
         <w:rPr>
-          <w:szCs w:val="28"/>
-        </w:rPr>
-      </w:pPr>
+          <w:color w:val="000000" w:themeColor="text1"/>
+          <w:szCs w:val="28"/>
+        </w:rPr>
+      </w:pPr>
+      <w:r>
+        <w:rPr>
+          <w:color w:val="000000" w:themeColor="text1"/>
+          <w:szCs w:val="28"/>
+        </w:rPr>
+        <w:t xml:space="preserve">    if (number[0] == L'x' || number[0] == 'X')</w:t>
+      </w:r>
     </w:p>
     <w:p>
       <w:pPr>
@@ -16030,28 +16304,16 @@
           <w:tab w:val="left" w:pos="14656"/>
         </w:tabs>
         <w:rPr>
-          <w:szCs w:val="28"/>
-        </w:rPr>
-      </w:pPr>
-      <w:r>
-        <w:rPr>
-          <w:szCs w:val="28"/>
-        </w:rPr>
-        <w:t xml:space="preserve">double </w:t>
-      </w:r>
-      <w:r>
-        <w:rPr>
-          <w:b/>
-          <w:bCs/>
-          <w:szCs w:val="28"/>
-        </w:rPr>
-        <w:t>validator</w:t>
-      </w:r>
-      <w:r>
-        <w:rPr>
-          <w:szCs w:val="28"/>
-        </w:rPr>
-        <w:t>(wstring number){</w:t>
+          <w:color w:val="000000" w:themeColor="text1"/>
+          <w:szCs w:val="28"/>
+        </w:rPr>
+      </w:pPr>
+      <w:r>
+        <w:rPr>
+          <w:color w:val="000000" w:themeColor="text1"/>
+          <w:szCs w:val="28"/>
+        </w:rPr>
+        <w:t xml:space="preserve">        number = L"0" + number;</w:t>
       </w:r>
     </w:p>
     <w:p>
@@ -16075,14 +16337,16 @@
           <w:tab w:val="left" w:pos="14656"/>
         </w:tabs>
         <w:rPr>
-          <w:szCs w:val="28"/>
-        </w:rPr>
-      </w:pPr>
-      <w:r>
-        <w:rPr>
-          <w:szCs w:val="28"/>
-        </w:rPr>
-        <w:t xml:space="preserve">    if (number[0] == L'x' || number[0] == 'X')</w:t>
+          <w:color w:val="000000" w:themeColor="text1"/>
+          <w:szCs w:val="28"/>
+        </w:rPr>
+      </w:pPr>
+      <w:r>
+        <w:rPr>
+          <w:color w:val="000000" w:themeColor="text1"/>
+          <w:szCs w:val="28"/>
+        </w:rPr>
+        <w:t xml:space="preserve">    // if the variable is an "inadequate" string of type "0bred56" then the function will return 0</w:t>
       </w:r>
     </w:p>
     <w:p>
@@ -16106,14 +16370,16 @@
           <w:tab w:val="left" w:pos="14656"/>
         </w:tabs>
         <w:rPr>
-          <w:szCs w:val="28"/>
-        </w:rPr>
-      </w:pPr>
-      <w:r>
-        <w:rPr>
-          <w:szCs w:val="28"/>
-        </w:rPr>
-        <w:t xml:space="preserve">        number = L"0" + number;</w:t>
+          <w:color w:val="000000" w:themeColor="text1"/>
+          <w:szCs w:val="28"/>
+        </w:rPr>
+      </w:pPr>
+      <w:r>
+        <w:rPr>
+          <w:color w:val="000000" w:themeColor="text1"/>
+          <w:szCs w:val="28"/>
+        </w:rPr>
+        <w:t xml:space="preserve">    return std::stod(number);</w:t>
       </w:r>
     </w:p>
     <w:p>
@@ -16137,14 +16403,16 @@
           <w:tab w:val="left" w:pos="14656"/>
         </w:tabs>
         <w:rPr>
-          <w:szCs w:val="28"/>
-        </w:rPr>
-      </w:pPr>
-      <w:r>
-        <w:rPr>
-          <w:szCs w:val="28"/>
-        </w:rPr>
-        <w:t xml:space="preserve">    // if the variable is an "inadequate" string of type "0bred56" then the function will return 0</w:t>
+          <w:color w:val="000000" w:themeColor="text1"/>
+          <w:szCs w:val="28"/>
+        </w:rPr>
+      </w:pPr>
+      <w:r>
+        <w:rPr>
+          <w:color w:val="000000" w:themeColor="text1"/>
+          <w:szCs w:val="28"/>
+        </w:rPr>
+        <w:t>}</w:t>
       </w:r>
     </w:p>
     <w:p>
@@ -16168,15 +16436,10 @@
           <w:tab w:val="left" w:pos="14656"/>
         </w:tabs>
         <w:rPr>
-          <w:szCs w:val="28"/>
-        </w:rPr>
-      </w:pPr>
-      <w:r>
-        <w:rPr>
-          <w:szCs w:val="28"/>
-        </w:rPr>
-        <w:t xml:space="preserve">    return std::stof(number);</w:t>
-      </w:r>
+          <w:color w:val="000000" w:themeColor="text1"/>
+          <w:szCs w:val="28"/>
+        </w:rPr>
+      </w:pPr>
     </w:p>
     <w:p>
       <w:pPr>
@@ -16199,14 +16462,32 @@
           <w:tab w:val="left" w:pos="14656"/>
         </w:tabs>
         <w:rPr>
-          <w:szCs w:val="28"/>
-        </w:rPr>
-      </w:pPr>
-      <w:r>
-        <w:rPr>
-          <w:szCs w:val="28"/>
-        </w:rPr>
-        <w:t>}</w:t>
+          <w:color w:val="000000" w:themeColor="text1"/>
+          <w:szCs w:val="28"/>
+        </w:rPr>
+      </w:pPr>
+      <w:r>
+        <w:rPr>
+          <w:color w:val="000000" w:themeColor="text1"/>
+          <w:szCs w:val="28"/>
+        </w:rPr>
+        <w:t xml:space="preserve">double </w:t>
+      </w:r>
+      <w:r>
+        <w:rPr>
+          <w:b/>
+          <w:bCs/>
+          <w:color w:val="000000" w:themeColor="text1"/>
+          <w:szCs w:val="28"/>
+        </w:rPr>
+        <w:t>hexS_calculation</w:t>
+      </w:r>
+      <w:r>
+        <w:rPr>
+          <w:color w:val="000000" w:themeColor="text1"/>
+          <w:szCs w:val="28"/>
+        </w:rPr>
+        <w:t>(wstring x,wstring y, wstring z){</w:t>
       </w:r>
     </w:p>
     <w:p>
@@ -16230,9 +16511,17 @@
           <w:tab w:val="left" w:pos="14656"/>
         </w:tabs>
         <w:rPr>
-          <w:szCs w:val="28"/>
-        </w:rPr>
-      </w:pPr>
+          <w:color w:val="000000" w:themeColor="text1"/>
+          <w:szCs w:val="28"/>
+        </w:rPr>
+      </w:pPr>
+      <w:r>
+        <w:rPr>
+          <w:color w:val="000000" w:themeColor="text1"/>
+          <w:szCs w:val="28"/>
+        </w:rPr>
+        <w:t xml:space="preserve">    return s_calculation(validator(x),validator(y),validator(z));</w:t>
+      </w:r>
     </w:p>
     <w:p>
       <w:pPr>
@@ -16255,28 +16544,16 @@
           <w:tab w:val="left" w:pos="14656"/>
         </w:tabs>
         <w:rPr>
-          <w:szCs w:val="28"/>
-        </w:rPr>
-      </w:pPr>
-      <w:r>
-        <w:rPr>
-          <w:szCs w:val="28"/>
-        </w:rPr>
-        <w:t xml:space="preserve">double </w:t>
-      </w:r>
-      <w:r>
-        <w:rPr>
-          <w:b/>
-          <w:bCs/>
-          <w:szCs w:val="28"/>
-        </w:rPr>
-        <w:t>hexS_calculation</w:t>
-      </w:r>
-      <w:r>
-        <w:rPr>
-          <w:szCs w:val="28"/>
-        </w:rPr>
-        <w:t>(wstring x,wstring y, wstring z){</w:t>
+          <w:color w:val="000000" w:themeColor="text1"/>
+          <w:szCs w:val="28"/>
+        </w:rPr>
+      </w:pPr>
+      <w:r>
+        <w:rPr>
+          <w:color w:val="000000" w:themeColor="text1"/>
+          <w:szCs w:val="28"/>
+        </w:rPr>
+        <w:t>}</w:t>
       </w:r>
     </w:p>
     <w:p>
@@ -16300,15 +16577,10 @@
           <w:tab w:val="left" w:pos="14656"/>
         </w:tabs>
         <w:rPr>
-          <w:szCs w:val="28"/>
-        </w:rPr>
-      </w:pPr>
-      <w:r>
-        <w:rPr>
-          <w:szCs w:val="28"/>
-        </w:rPr>
-        <w:t xml:space="preserve">    return s_calculation(validator(x),validator(y),validator(z));</w:t>
-      </w:r>
+          <w:color w:val="000000" w:themeColor="text1"/>
+          <w:szCs w:val="28"/>
+        </w:rPr>
+      </w:pPr>
     </w:p>
     <w:p>
       <w:pPr>
@@ -16331,14 +16603,32 @@
           <w:tab w:val="left" w:pos="14656"/>
         </w:tabs>
         <w:rPr>
-          <w:szCs w:val="28"/>
-        </w:rPr>
-      </w:pPr>
-      <w:r>
-        <w:rPr>
-          <w:szCs w:val="28"/>
-        </w:rPr>
-        <w:t>}</w:t>
+          <w:color w:val="000000" w:themeColor="text1"/>
+          <w:szCs w:val="28"/>
+        </w:rPr>
+      </w:pPr>
+      <w:r>
+        <w:rPr>
+          <w:color w:val="000000" w:themeColor="text1"/>
+          <w:szCs w:val="28"/>
+        </w:rPr>
+        <w:t xml:space="preserve">int </w:t>
+      </w:r>
+      <w:r>
+        <w:rPr>
+          <w:b/>
+          <w:bCs/>
+          <w:color w:val="000000" w:themeColor="text1"/>
+          <w:szCs w:val="28"/>
+        </w:rPr>
+        <w:t>main</w:t>
+      </w:r>
+      <w:r>
+        <w:rPr>
+          <w:color w:val="000000" w:themeColor="text1"/>
+          <w:szCs w:val="28"/>
+        </w:rPr>
+        <w:t>(){</w:t>
       </w:r>
     </w:p>
     <w:p>
@@ -16362,9 +16652,17 @@
           <w:tab w:val="left" w:pos="14656"/>
         </w:tabs>
         <w:rPr>
-          <w:szCs w:val="28"/>
-        </w:rPr>
-      </w:pPr>
+          <w:color w:val="000000" w:themeColor="text1"/>
+          <w:szCs w:val="28"/>
+        </w:rPr>
+      </w:pPr>
+      <w:r>
+        <w:rPr>
+          <w:color w:val="000000" w:themeColor="text1"/>
+          <w:szCs w:val="28"/>
+        </w:rPr>
+        <w:t xml:space="preserve">    consoleToUtf8();</w:t>
+      </w:r>
     </w:p>
     <w:p>
       <w:pPr>
@@ -16387,28 +16685,16 @@
           <w:tab w:val="left" w:pos="14656"/>
         </w:tabs>
         <w:rPr>
-          <w:szCs w:val="28"/>
-        </w:rPr>
-      </w:pPr>
-      <w:r>
-        <w:rPr>
-          <w:szCs w:val="28"/>
-        </w:rPr>
-        <w:t xml:space="preserve">int </w:t>
-      </w:r>
-      <w:r>
-        <w:rPr>
-          <w:b/>
-          <w:bCs/>
-          <w:szCs w:val="28"/>
-        </w:rPr>
-        <w:t>main</w:t>
-      </w:r>
-      <w:r>
-        <w:rPr>
-          <w:szCs w:val="28"/>
-        </w:rPr>
-        <w:t>(){</w:t>
+          <w:color w:val="000000" w:themeColor="text1"/>
+          <w:szCs w:val="28"/>
+        </w:rPr>
+      </w:pPr>
+      <w:r>
+        <w:rPr>
+          <w:color w:val="000000" w:themeColor="text1"/>
+          <w:szCs w:val="28"/>
+        </w:rPr>
+        <w:t xml:space="preserve">    wcout &lt;&lt; devInfo();</w:t>
       </w:r>
     </w:p>
     <w:p>
@@ -16432,14 +16718,16 @@
           <w:tab w:val="left" w:pos="14656"/>
         </w:tabs>
         <w:rPr>
-          <w:szCs w:val="28"/>
-        </w:rPr>
-      </w:pPr>
-      <w:r>
-        <w:rPr>
-          <w:szCs w:val="28"/>
-        </w:rPr>
-        <w:t xml:space="preserve">    consoleToUtf8();</w:t>
+          <w:color w:val="000000" w:themeColor="text1"/>
+          <w:szCs w:val="28"/>
+        </w:rPr>
+      </w:pPr>
+      <w:r>
+        <w:rPr>
+          <w:color w:val="000000" w:themeColor="text1"/>
+          <w:szCs w:val="28"/>
+        </w:rPr>
+        <w:t xml:space="preserve">    wstring x = L"",y = L"",z = L"";</w:t>
       </w:r>
     </w:p>
     <w:p>
@@ -16463,14 +16751,16 @@
           <w:tab w:val="left" w:pos="14656"/>
         </w:tabs>
         <w:rPr>
-          <w:szCs w:val="28"/>
-        </w:rPr>
-      </w:pPr>
-      <w:r>
-        <w:rPr>
-          <w:szCs w:val="28"/>
-        </w:rPr>
-        <w:t xml:space="preserve">    wcout &lt;&lt; devInfo();</w:t>
+          <w:color w:val="000000" w:themeColor="text1"/>
+          <w:szCs w:val="28"/>
+        </w:rPr>
+      </w:pPr>
+      <w:r>
+        <w:rPr>
+          <w:color w:val="000000" w:themeColor="text1"/>
+          <w:szCs w:val="28"/>
+        </w:rPr>
+        <w:t xml:space="preserve">    wchar_t  a = L' ', b = L' ';</w:t>
       </w:r>
     </w:p>
     <w:p>
@@ -16494,14 +16784,16 @@
           <w:tab w:val="left" w:pos="14656"/>
         </w:tabs>
         <w:rPr>
-          <w:szCs w:val="28"/>
-        </w:rPr>
-      </w:pPr>
-      <w:r>
-        <w:rPr>
-          <w:szCs w:val="28"/>
-        </w:rPr>
-        <w:t xml:space="preserve">    wstring x = L"",y = L"",z = L"";</w:t>
+          <w:color w:val="000000" w:themeColor="text1"/>
+          <w:szCs w:val="28"/>
+        </w:rPr>
+      </w:pPr>
+      <w:r>
+        <w:rPr>
+          <w:color w:val="000000" w:themeColor="text1"/>
+          <w:szCs w:val="28"/>
+        </w:rPr>
+        <w:t xml:space="preserve">    wcout &lt;&lt;L"Введіть дійсне число x: ";</w:t>
       </w:r>
     </w:p>
     <w:p>
@@ -16525,14 +16817,16 @@
           <w:tab w:val="left" w:pos="14656"/>
         </w:tabs>
         <w:rPr>
-          <w:szCs w:val="28"/>
-        </w:rPr>
-      </w:pPr>
-      <w:r>
-        <w:rPr>
-          <w:szCs w:val="28"/>
-        </w:rPr>
-        <w:t xml:space="preserve">   wchar_t  a = L' ', b = L' ';</w:t>
+          <w:color w:val="000000" w:themeColor="text1"/>
+          <w:szCs w:val="28"/>
+        </w:rPr>
+      </w:pPr>
+      <w:r>
+        <w:rPr>
+          <w:color w:val="000000" w:themeColor="text1"/>
+          <w:szCs w:val="28"/>
+        </w:rPr>
+        <w:t xml:space="preserve">    wcin &gt;&gt; x;</w:t>
       </w:r>
     </w:p>
     <w:p>
@@ -16556,14 +16850,16 @@
           <w:tab w:val="left" w:pos="14656"/>
         </w:tabs>
         <w:rPr>
-          <w:szCs w:val="28"/>
-        </w:rPr>
-      </w:pPr>
-      <w:r>
-        <w:rPr>
-          <w:szCs w:val="28"/>
-        </w:rPr>
-        <w:t xml:space="preserve">    wcout &lt;&lt;L"Введіть дійсне число x: ";</w:t>
+          <w:color w:val="000000" w:themeColor="text1"/>
+          <w:szCs w:val="28"/>
+        </w:rPr>
+      </w:pPr>
+      <w:r>
+        <w:rPr>
+          <w:color w:val="000000" w:themeColor="text1"/>
+          <w:szCs w:val="28"/>
+        </w:rPr>
+        <w:t xml:space="preserve">    wcout &lt;&lt;L" Х у десятковій системі числення: "&lt;&lt; defaultfloat &lt;&lt; validator(x)&lt;&lt; endl;</w:t>
       </w:r>
     </w:p>
     <w:p>
@@ -16587,15 +16883,10 @@
           <w:tab w:val="left" w:pos="14656"/>
         </w:tabs>
         <w:rPr>
-          <w:szCs w:val="28"/>
-        </w:rPr>
-      </w:pPr>
-      <w:r>
-        <w:rPr>
-          <w:szCs w:val="28"/>
-        </w:rPr>
-        <w:t xml:space="preserve">    wcin &gt;&gt; x;</w:t>
-      </w:r>
+          <w:color w:val="000000" w:themeColor="text1"/>
+          <w:szCs w:val="28"/>
+        </w:rPr>
+      </w:pPr>
     </w:p>
     <w:p>
       <w:pPr>
@@ -16618,14 +16909,16 @@
           <w:tab w:val="left" w:pos="14656"/>
         </w:tabs>
         <w:rPr>
-          <w:szCs w:val="28"/>
-        </w:rPr>
-      </w:pPr>
-      <w:r>
-        <w:rPr>
-          <w:szCs w:val="28"/>
-        </w:rPr>
-        <w:t xml:space="preserve">    wcout &lt;&lt;L"Введіть дійсне число y: ";</w:t>
+          <w:color w:val="000000" w:themeColor="text1"/>
+          <w:szCs w:val="28"/>
+        </w:rPr>
+      </w:pPr>
+      <w:r>
+        <w:rPr>
+          <w:color w:val="000000" w:themeColor="text1"/>
+          <w:szCs w:val="28"/>
+        </w:rPr>
+        <w:t xml:space="preserve">    if(fmod(validator(x),1) == 0){</w:t>
       </w:r>
     </w:p>
     <w:p>
@@ -16649,14 +16942,16 @@
           <w:tab w:val="left" w:pos="14656"/>
         </w:tabs>
         <w:rPr>
-          <w:szCs w:val="28"/>
-        </w:rPr>
-      </w:pPr>
-      <w:r>
-        <w:rPr>
-          <w:szCs w:val="28"/>
-        </w:rPr>
-        <w:t xml:space="preserve">    wcin &gt;&gt; y;</w:t>
+          <w:color w:val="000000" w:themeColor="text1"/>
+          <w:szCs w:val="28"/>
+        </w:rPr>
+      </w:pPr>
+      <w:r>
+        <w:rPr>
+          <w:color w:val="000000" w:themeColor="text1"/>
+          <w:szCs w:val="28"/>
+        </w:rPr>
+        <w:t xml:space="preserve">        wcout&lt;&lt;L" Х у шіснадцятковій системі числення: 0x"&lt;&lt; dec &lt;&lt; hex  &lt;&lt; (int)floor(validator(x)) &lt;&lt; defaultfloat&lt;&lt; endl;</w:t>
       </w:r>
     </w:p>
     <w:p>
@@ -16680,15 +16975,16 @@
           <w:tab w:val="left" w:pos="14656"/>
         </w:tabs>
         <w:rPr>
-          <w:szCs w:val="28"/>
-        </w:rPr>
-      </w:pPr>
-      <w:r>
-        <w:rPr>
-          <w:szCs w:val="28"/>
-        </w:rPr>
-        <w:lastRenderedPageBreak/>
-        <w:t xml:space="preserve">    wcout &lt;&lt;L"Введіть дійсне число z: ";</w:t>
+          <w:color w:val="000000" w:themeColor="text1"/>
+          <w:szCs w:val="28"/>
+        </w:rPr>
+      </w:pPr>
+      <w:r>
+        <w:rPr>
+          <w:color w:val="000000" w:themeColor="text1"/>
+          <w:szCs w:val="28"/>
+        </w:rPr>
+        <w:t xml:space="preserve">    }else{</w:t>
       </w:r>
     </w:p>
     <w:p>
@@ -16712,14 +17008,17 @@
           <w:tab w:val="left" w:pos="14656"/>
         </w:tabs>
         <w:rPr>
-          <w:szCs w:val="28"/>
-        </w:rPr>
-      </w:pPr>
-      <w:r>
-        <w:rPr>
-          <w:szCs w:val="28"/>
-        </w:rPr>
-        <w:t xml:space="preserve">    wcin &gt;&gt; z;</w:t>
+          <w:color w:val="000000" w:themeColor="text1"/>
+          <w:szCs w:val="28"/>
+        </w:rPr>
+      </w:pPr>
+      <w:r>
+        <w:rPr>
+          <w:color w:val="000000" w:themeColor="text1"/>
+          <w:szCs w:val="28"/>
+        </w:rPr>
+        <w:lastRenderedPageBreak/>
+        <w:t xml:space="preserve">        wcout&lt;&lt;L" Х у шіснадцятковій системі числення: "&lt;&lt; hexfloat &lt;&lt; validator(x) &lt;&lt; defaultfloat&lt;&lt; endl;</w:t>
       </w:r>
     </w:p>
     <w:p>
@@ -16743,14 +17042,16 @@
           <w:tab w:val="left" w:pos="14656"/>
         </w:tabs>
         <w:rPr>
-          <w:szCs w:val="28"/>
-        </w:rPr>
-      </w:pPr>
-      <w:r>
-        <w:rPr>
-          <w:szCs w:val="28"/>
-        </w:rPr>
-        <w:t xml:space="preserve">    wcout &lt;&lt;L"Введіть символ a: ";</w:t>
+          <w:color w:val="000000" w:themeColor="text1"/>
+          <w:szCs w:val="28"/>
+        </w:rPr>
+      </w:pPr>
+      <w:r>
+        <w:rPr>
+          <w:color w:val="000000" w:themeColor="text1"/>
+          <w:szCs w:val="28"/>
+        </w:rPr>
+        <w:t xml:space="preserve">    }</w:t>
       </w:r>
     </w:p>
     <w:p>
@@ -16774,14 +17075,16 @@
           <w:tab w:val="left" w:pos="14656"/>
         </w:tabs>
         <w:rPr>
-          <w:szCs w:val="28"/>
-        </w:rPr>
-      </w:pPr>
-      <w:r>
-        <w:rPr>
-          <w:szCs w:val="28"/>
-        </w:rPr>
-        <w:t xml:space="preserve">    wcin &gt;&gt; a;</w:t>
+          <w:color w:val="000000" w:themeColor="text1"/>
+          <w:szCs w:val="28"/>
+        </w:rPr>
+      </w:pPr>
+      <w:r>
+        <w:rPr>
+          <w:color w:val="000000" w:themeColor="text1"/>
+          <w:szCs w:val="28"/>
+        </w:rPr>
+        <w:t xml:space="preserve">    do {</w:t>
       </w:r>
     </w:p>
     <w:p>
@@ -16805,14 +17108,16 @@
           <w:tab w:val="left" w:pos="14656"/>
         </w:tabs>
         <w:rPr>
-          <w:szCs w:val="28"/>
-        </w:rPr>
-      </w:pPr>
-      <w:r>
-        <w:rPr>
-          <w:szCs w:val="28"/>
-        </w:rPr>
-        <w:t xml:space="preserve">    wcout &lt;&lt;L"Введіть символ b: ";</w:t>
+          <w:color w:val="000000" w:themeColor="text1"/>
+          <w:szCs w:val="28"/>
+        </w:rPr>
+      </w:pPr>
+      <w:r>
+        <w:rPr>
+          <w:color w:val="000000" w:themeColor="text1"/>
+          <w:szCs w:val="28"/>
+        </w:rPr>
+        <w:t xml:space="preserve">        wcout &lt;&lt;L"Введіть дійсне число y: ";</w:t>
       </w:r>
     </w:p>
     <w:p>
@@ -16836,14 +17141,16 @@
           <w:tab w:val="left" w:pos="14656"/>
         </w:tabs>
         <w:rPr>
-          <w:szCs w:val="28"/>
-        </w:rPr>
-      </w:pPr>
-      <w:r>
-        <w:rPr>
-          <w:szCs w:val="28"/>
-        </w:rPr>
-        <w:t xml:space="preserve">    wcin &gt;&gt; b;</w:t>
+          <w:color w:val="000000" w:themeColor="text1"/>
+          <w:szCs w:val="28"/>
+        </w:rPr>
+      </w:pPr>
+      <w:r>
+        <w:rPr>
+          <w:color w:val="000000" w:themeColor="text1"/>
+          <w:szCs w:val="28"/>
+        </w:rPr>
+        <w:t xml:space="preserve">        wcin &gt;&gt; y;</w:t>
       </w:r>
     </w:p>
     <w:p>
@@ -16867,14 +17174,16 @@
           <w:tab w:val="left" w:pos="14656"/>
         </w:tabs>
         <w:rPr>
-          <w:szCs w:val="28"/>
-        </w:rPr>
-      </w:pPr>
-      <w:r>
-        <w:rPr>
-          <w:szCs w:val="28"/>
-        </w:rPr>
-        <w:t xml:space="preserve">    wcout &lt;&lt; boolalpha &lt;&lt; L"Результат логічного виразу: "&lt;&lt;aBCondition(a,b) &lt;&lt; endl;</w:t>
+          <w:color w:val="000000" w:themeColor="text1"/>
+          <w:szCs w:val="28"/>
+        </w:rPr>
+      </w:pPr>
+      <w:r>
+        <w:rPr>
+          <w:color w:val="000000" w:themeColor="text1"/>
+          <w:szCs w:val="28"/>
+        </w:rPr>
+        <w:t xml:space="preserve">        if (validator(y) == 0)</w:t>
       </w:r>
     </w:p>
     <w:p>
@@ -16898,14 +17207,16 @@
           <w:tab w:val="left" w:pos="14656"/>
         </w:tabs>
         <w:rPr>
-          <w:szCs w:val="28"/>
-        </w:rPr>
-      </w:pPr>
-      <w:r>
-        <w:rPr>
-          <w:szCs w:val="28"/>
-        </w:rPr>
-        <w:t xml:space="preserve">    wcout &lt;&lt; L"Результат роботи модулю s_calculation: "&lt;&lt; hexS_calculation(x,y,z) &lt;&lt; endl;</w:t>
+          <w:color w:val="000000" w:themeColor="text1"/>
+          <w:szCs w:val="28"/>
+        </w:rPr>
+      </w:pPr>
+      <w:r>
+        <w:rPr>
+          <w:color w:val="000000" w:themeColor="text1"/>
+          <w:szCs w:val="28"/>
+        </w:rPr>
+        <w:t xml:space="preserve">            wcout &lt;&lt; L"Введіть значення \"У\" ще раз (y≠0)." &lt;&lt; endl;</w:t>
       </w:r>
     </w:p>
     <w:p>
@@ -16929,14 +17240,16 @@
           <w:tab w:val="left" w:pos="14656"/>
         </w:tabs>
         <w:rPr>
-          <w:szCs w:val="28"/>
-        </w:rPr>
-      </w:pPr>
-      <w:r>
-        <w:rPr>
-          <w:szCs w:val="28"/>
-        </w:rPr>
-        <w:t xml:space="preserve">    system("pause");</w:t>
+          <w:color w:val="000000" w:themeColor="text1"/>
+          <w:szCs w:val="28"/>
+        </w:rPr>
+      </w:pPr>
+      <w:r>
+        <w:rPr>
+          <w:color w:val="000000" w:themeColor="text1"/>
+          <w:szCs w:val="28"/>
+        </w:rPr>
+        <w:t xml:space="preserve">    } while (validator(y) == 0);</w:t>
       </w:r>
     </w:p>
     <w:p>
@@ -16960,11 +17273,876 @@
           <w:tab w:val="left" w:pos="14656"/>
         </w:tabs>
         <w:rPr>
-          <w:szCs w:val="28"/>
-        </w:rPr>
-      </w:pPr>
-      <w:r>
-        <w:rPr>
+          <w:color w:val="000000" w:themeColor="text1"/>
+          <w:szCs w:val="28"/>
+        </w:rPr>
+      </w:pPr>
+      <w:r>
+        <w:rPr>
+          <w:color w:val="000000" w:themeColor="text1"/>
+          <w:szCs w:val="28"/>
+        </w:rPr>
+        <w:t xml:space="preserve">    wcout &lt;&lt;L" У у десятковій системі числення: " &lt;&lt; defaultfloat &lt;&lt; validator(y)&lt;&lt; endl;</w:t>
+      </w:r>
+    </w:p>
+    <w:p>
+      <w:pPr>
+        <w:tabs>
+          <w:tab w:val="left" w:pos="916"/>
+          <w:tab w:val="left" w:pos="1832"/>
+          <w:tab w:val="left" w:pos="2748"/>
+          <w:tab w:val="left" w:pos="3664"/>
+          <w:tab w:val="left" w:pos="4580"/>
+          <w:tab w:val="left" w:pos="5496"/>
+          <w:tab w:val="left" w:pos="6412"/>
+          <w:tab w:val="left" w:pos="7328"/>
+          <w:tab w:val="left" w:pos="8244"/>
+          <w:tab w:val="left" w:pos="9160"/>
+          <w:tab w:val="left" w:pos="10076"/>
+          <w:tab w:val="left" w:pos="10992"/>
+          <w:tab w:val="left" w:pos="11908"/>
+          <w:tab w:val="left" w:pos="12824"/>
+          <w:tab w:val="left" w:pos="13740"/>
+          <w:tab w:val="left" w:pos="14656"/>
+        </w:tabs>
+        <w:rPr>
+          <w:color w:val="000000" w:themeColor="text1"/>
+          <w:szCs w:val="28"/>
+        </w:rPr>
+      </w:pPr>
+    </w:p>
+    <w:p>
+      <w:pPr>
+        <w:tabs>
+          <w:tab w:val="left" w:pos="916"/>
+          <w:tab w:val="left" w:pos="1832"/>
+          <w:tab w:val="left" w:pos="2748"/>
+          <w:tab w:val="left" w:pos="3664"/>
+          <w:tab w:val="left" w:pos="4580"/>
+          <w:tab w:val="left" w:pos="5496"/>
+          <w:tab w:val="left" w:pos="6412"/>
+          <w:tab w:val="left" w:pos="7328"/>
+          <w:tab w:val="left" w:pos="8244"/>
+          <w:tab w:val="left" w:pos="9160"/>
+          <w:tab w:val="left" w:pos="10076"/>
+          <w:tab w:val="left" w:pos="10992"/>
+          <w:tab w:val="left" w:pos="11908"/>
+          <w:tab w:val="left" w:pos="12824"/>
+          <w:tab w:val="left" w:pos="13740"/>
+          <w:tab w:val="left" w:pos="14656"/>
+        </w:tabs>
+        <w:rPr>
+          <w:color w:val="000000" w:themeColor="text1"/>
+          <w:szCs w:val="28"/>
+        </w:rPr>
+      </w:pPr>
+      <w:r>
+        <w:rPr>
+          <w:color w:val="000000" w:themeColor="text1"/>
+          <w:szCs w:val="28"/>
+        </w:rPr>
+        <w:t xml:space="preserve">    if(fmod(validator(y),1) == 0){</w:t>
+      </w:r>
+    </w:p>
+    <w:p>
+      <w:pPr>
+        <w:tabs>
+          <w:tab w:val="left" w:pos="916"/>
+          <w:tab w:val="left" w:pos="1832"/>
+          <w:tab w:val="left" w:pos="2748"/>
+          <w:tab w:val="left" w:pos="3664"/>
+          <w:tab w:val="left" w:pos="4580"/>
+          <w:tab w:val="left" w:pos="5496"/>
+          <w:tab w:val="left" w:pos="6412"/>
+          <w:tab w:val="left" w:pos="7328"/>
+          <w:tab w:val="left" w:pos="8244"/>
+          <w:tab w:val="left" w:pos="9160"/>
+          <w:tab w:val="left" w:pos="10076"/>
+          <w:tab w:val="left" w:pos="10992"/>
+          <w:tab w:val="left" w:pos="11908"/>
+          <w:tab w:val="left" w:pos="12824"/>
+          <w:tab w:val="left" w:pos="13740"/>
+          <w:tab w:val="left" w:pos="14656"/>
+        </w:tabs>
+        <w:rPr>
+          <w:color w:val="000000" w:themeColor="text1"/>
+          <w:szCs w:val="28"/>
+        </w:rPr>
+      </w:pPr>
+      <w:r>
+        <w:rPr>
+          <w:color w:val="000000" w:themeColor="text1"/>
+          <w:szCs w:val="28"/>
+        </w:rPr>
+        <w:t xml:space="preserve">        wcout&lt;&lt;L" У у шіснадцятковій системі числення: 0x"&lt;&lt; hex &lt;&lt; (int)floor(validator(y)) &lt;&lt; defaultfloat&lt;&lt; endl;</w:t>
+      </w:r>
+    </w:p>
+    <w:p>
+      <w:pPr>
+        <w:tabs>
+          <w:tab w:val="left" w:pos="916"/>
+          <w:tab w:val="left" w:pos="1832"/>
+          <w:tab w:val="left" w:pos="2748"/>
+          <w:tab w:val="left" w:pos="3664"/>
+          <w:tab w:val="left" w:pos="4580"/>
+          <w:tab w:val="left" w:pos="5496"/>
+          <w:tab w:val="left" w:pos="6412"/>
+          <w:tab w:val="left" w:pos="7328"/>
+          <w:tab w:val="left" w:pos="8244"/>
+          <w:tab w:val="left" w:pos="9160"/>
+          <w:tab w:val="left" w:pos="10076"/>
+          <w:tab w:val="left" w:pos="10992"/>
+          <w:tab w:val="left" w:pos="11908"/>
+          <w:tab w:val="left" w:pos="12824"/>
+          <w:tab w:val="left" w:pos="13740"/>
+          <w:tab w:val="left" w:pos="14656"/>
+        </w:tabs>
+        <w:rPr>
+          <w:color w:val="000000" w:themeColor="text1"/>
+          <w:szCs w:val="28"/>
+        </w:rPr>
+      </w:pPr>
+      <w:r>
+        <w:rPr>
+          <w:color w:val="000000" w:themeColor="text1"/>
+          <w:szCs w:val="28"/>
+        </w:rPr>
+        <w:t xml:space="preserve">    }else{</w:t>
+      </w:r>
+    </w:p>
+    <w:p>
+      <w:pPr>
+        <w:tabs>
+          <w:tab w:val="left" w:pos="916"/>
+          <w:tab w:val="left" w:pos="1832"/>
+          <w:tab w:val="left" w:pos="2748"/>
+          <w:tab w:val="left" w:pos="3664"/>
+          <w:tab w:val="left" w:pos="4580"/>
+          <w:tab w:val="left" w:pos="5496"/>
+          <w:tab w:val="left" w:pos="6412"/>
+          <w:tab w:val="left" w:pos="7328"/>
+          <w:tab w:val="left" w:pos="8244"/>
+          <w:tab w:val="left" w:pos="9160"/>
+          <w:tab w:val="left" w:pos="10076"/>
+          <w:tab w:val="left" w:pos="10992"/>
+          <w:tab w:val="left" w:pos="11908"/>
+          <w:tab w:val="left" w:pos="12824"/>
+          <w:tab w:val="left" w:pos="13740"/>
+          <w:tab w:val="left" w:pos="14656"/>
+        </w:tabs>
+        <w:rPr>
+          <w:color w:val="000000" w:themeColor="text1"/>
+          <w:szCs w:val="28"/>
+        </w:rPr>
+      </w:pPr>
+      <w:r>
+        <w:rPr>
+          <w:color w:val="000000" w:themeColor="text1"/>
+          <w:szCs w:val="28"/>
+        </w:rPr>
+        <w:t xml:space="preserve">        wcout&lt;&lt;L" У у шіснадцятковій системі числення: "&lt;&lt; hexfloat &lt;&lt; validator(y) &lt;&lt; defaultfloat&lt;&lt; endl;</w:t>
+      </w:r>
+    </w:p>
+    <w:p>
+      <w:pPr>
+        <w:tabs>
+          <w:tab w:val="left" w:pos="916"/>
+          <w:tab w:val="left" w:pos="1832"/>
+          <w:tab w:val="left" w:pos="2748"/>
+          <w:tab w:val="left" w:pos="3664"/>
+          <w:tab w:val="left" w:pos="4580"/>
+          <w:tab w:val="left" w:pos="5496"/>
+          <w:tab w:val="left" w:pos="6412"/>
+          <w:tab w:val="left" w:pos="7328"/>
+          <w:tab w:val="left" w:pos="8244"/>
+          <w:tab w:val="left" w:pos="9160"/>
+          <w:tab w:val="left" w:pos="10076"/>
+          <w:tab w:val="left" w:pos="10992"/>
+          <w:tab w:val="left" w:pos="11908"/>
+          <w:tab w:val="left" w:pos="12824"/>
+          <w:tab w:val="left" w:pos="13740"/>
+          <w:tab w:val="left" w:pos="14656"/>
+        </w:tabs>
+        <w:rPr>
+          <w:color w:val="000000" w:themeColor="text1"/>
+          <w:szCs w:val="28"/>
+        </w:rPr>
+      </w:pPr>
+      <w:r>
+        <w:rPr>
+          <w:color w:val="000000" w:themeColor="text1"/>
+          <w:szCs w:val="28"/>
+        </w:rPr>
+        <w:t xml:space="preserve">    }</w:t>
+      </w:r>
+    </w:p>
+    <w:p>
+      <w:pPr>
+        <w:tabs>
+          <w:tab w:val="left" w:pos="916"/>
+          <w:tab w:val="left" w:pos="1832"/>
+          <w:tab w:val="left" w:pos="2748"/>
+          <w:tab w:val="left" w:pos="3664"/>
+          <w:tab w:val="left" w:pos="4580"/>
+          <w:tab w:val="left" w:pos="5496"/>
+          <w:tab w:val="left" w:pos="6412"/>
+          <w:tab w:val="left" w:pos="7328"/>
+          <w:tab w:val="left" w:pos="8244"/>
+          <w:tab w:val="left" w:pos="9160"/>
+          <w:tab w:val="left" w:pos="10076"/>
+          <w:tab w:val="left" w:pos="10992"/>
+          <w:tab w:val="left" w:pos="11908"/>
+          <w:tab w:val="left" w:pos="12824"/>
+          <w:tab w:val="left" w:pos="13740"/>
+          <w:tab w:val="left" w:pos="14656"/>
+        </w:tabs>
+        <w:rPr>
+          <w:color w:val="000000" w:themeColor="text1"/>
+          <w:szCs w:val="28"/>
+        </w:rPr>
+      </w:pPr>
+    </w:p>
+    <w:p>
+      <w:pPr>
+        <w:tabs>
+          <w:tab w:val="left" w:pos="916"/>
+          <w:tab w:val="left" w:pos="1832"/>
+          <w:tab w:val="left" w:pos="2748"/>
+          <w:tab w:val="left" w:pos="3664"/>
+          <w:tab w:val="left" w:pos="4580"/>
+          <w:tab w:val="left" w:pos="5496"/>
+          <w:tab w:val="left" w:pos="6412"/>
+          <w:tab w:val="left" w:pos="7328"/>
+          <w:tab w:val="left" w:pos="8244"/>
+          <w:tab w:val="left" w:pos="9160"/>
+          <w:tab w:val="left" w:pos="10076"/>
+          <w:tab w:val="left" w:pos="10992"/>
+          <w:tab w:val="left" w:pos="11908"/>
+          <w:tab w:val="left" w:pos="12824"/>
+          <w:tab w:val="left" w:pos="13740"/>
+          <w:tab w:val="left" w:pos="14656"/>
+        </w:tabs>
+        <w:rPr>
+          <w:color w:val="000000" w:themeColor="text1"/>
+          <w:szCs w:val="28"/>
+        </w:rPr>
+      </w:pPr>
+      <w:r>
+        <w:rPr>
+          <w:color w:val="000000" w:themeColor="text1"/>
+          <w:szCs w:val="28"/>
+        </w:rPr>
+        <w:t xml:space="preserve">    wcout &lt;&lt;L"Введіть дійсне число z: ";</w:t>
+      </w:r>
+    </w:p>
+    <w:p>
+      <w:pPr>
+        <w:tabs>
+          <w:tab w:val="left" w:pos="916"/>
+          <w:tab w:val="left" w:pos="1832"/>
+          <w:tab w:val="left" w:pos="2748"/>
+          <w:tab w:val="left" w:pos="3664"/>
+          <w:tab w:val="left" w:pos="4580"/>
+          <w:tab w:val="left" w:pos="5496"/>
+          <w:tab w:val="left" w:pos="6412"/>
+          <w:tab w:val="left" w:pos="7328"/>
+          <w:tab w:val="left" w:pos="8244"/>
+          <w:tab w:val="left" w:pos="9160"/>
+          <w:tab w:val="left" w:pos="10076"/>
+          <w:tab w:val="left" w:pos="10992"/>
+          <w:tab w:val="left" w:pos="11908"/>
+          <w:tab w:val="left" w:pos="12824"/>
+          <w:tab w:val="left" w:pos="13740"/>
+          <w:tab w:val="left" w:pos="14656"/>
+        </w:tabs>
+        <w:rPr>
+          <w:color w:val="000000" w:themeColor="text1"/>
+          <w:szCs w:val="28"/>
+        </w:rPr>
+      </w:pPr>
+      <w:r>
+        <w:rPr>
+          <w:color w:val="000000" w:themeColor="text1"/>
+          <w:szCs w:val="28"/>
+        </w:rPr>
+        <w:t xml:space="preserve">    wcin &gt;&gt; z;</w:t>
+      </w:r>
+    </w:p>
+    <w:p>
+      <w:pPr>
+        <w:tabs>
+          <w:tab w:val="left" w:pos="916"/>
+          <w:tab w:val="left" w:pos="1832"/>
+          <w:tab w:val="left" w:pos="2748"/>
+          <w:tab w:val="left" w:pos="3664"/>
+          <w:tab w:val="left" w:pos="4580"/>
+          <w:tab w:val="left" w:pos="5496"/>
+          <w:tab w:val="left" w:pos="6412"/>
+          <w:tab w:val="left" w:pos="7328"/>
+          <w:tab w:val="left" w:pos="8244"/>
+          <w:tab w:val="left" w:pos="9160"/>
+          <w:tab w:val="left" w:pos="10076"/>
+          <w:tab w:val="left" w:pos="10992"/>
+          <w:tab w:val="left" w:pos="11908"/>
+          <w:tab w:val="left" w:pos="12824"/>
+          <w:tab w:val="left" w:pos="13740"/>
+          <w:tab w:val="left" w:pos="14656"/>
+        </w:tabs>
+        <w:rPr>
+          <w:color w:val="000000" w:themeColor="text1"/>
+          <w:szCs w:val="28"/>
+        </w:rPr>
+      </w:pPr>
+      <w:r>
+        <w:rPr>
+          <w:color w:val="000000" w:themeColor="text1"/>
+          <w:szCs w:val="28"/>
+        </w:rPr>
+        <w:t xml:space="preserve">    wcout &lt;&lt;L" Z у десятковій системі числення: " &lt;&lt;validator(z)&lt;&lt; endl;</w:t>
+      </w:r>
+    </w:p>
+    <w:p>
+      <w:pPr>
+        <w:tabs>
+          <w:tab w:val="left" w:pos="916"/>
+          <w:tab w:val="left" w:pos="1832"/>
+          <w:tab w:val="left" w:pos="2748"/>
+          <w:tab w:val="left" w:pos="3664"/>
+          <w:tab w:val="left" w:pos="4580"/>
+          <w:tab w:val="left" w:pos="5496"/>
+          <w:tab w:val="left" w:pos="6412"/>
+          <w:tab w:val="left" w:pos="7328"/>
+          <w:tab w:val="left" w:pos="8244"/>
+          <w:tab w:val="left" w:pos="9160"/>
+          <w:tab w:val="left" w:pos="10076"/>
+          <w:tab w:val="left" w:pos="10992"/>
+          <w:tab w:val="left" w:pos="11908"/>
+          <w:tab w:val="left" w:pos="12824"/>
+          <w:tab w:val="left" w:pos="13740"/>
+          <w:tab w:val="left" w:pos="14656"/>
+        </w:tabs>
+        <w:rPr>
+          <w:color w:val="000000" w:themeColor="text1"/>
+          <w:szCs w:val="28"/>
+        </w:rPr>
+      </w:pPr>
+      <w:r>
+        <w:rPr>
+          <w:color w:val="000000" w:themeColor="text1"/>
+          <w:szCs w:val="28"/>
+        </w:rPr>
+        <w:t xml:space="preserve">    if(fmod(validator(z),1) == 0){</w:t>
+      </w:r>
+    </w:p>
+    <w:p>
+      <w:pPr>
+        <w:tabs>
+          <w:tab w:val="left" w:pos="916"/>
+          <w:tab w:val="left" w:pos="1832"/>
+          <w:tab w:val="left" w:pos="2748"/>
+          <w:tab w:val="left" w:pos="3664"/>
+          <w:tab w:val="left" w:pos="4580"/>
+          <w:tab w:val="left" w:pos="5496"/>
+          <w:tab w:val="left" w:pos="6412"/>
+          <w:tab w:val="left" w:pos="7328"/>
+          <w:tab w:val="left" w:pos="8244"/>
+          <w:tab w:val="left" w:pos="9160"/>
+          <w:tab w:val="left" w:pos="10076"/>
+          <w:tab w:val="left" w:pos="10992"/>
+          <w:tab w:val="left" w:pos="11908"/>
+          <w:tab w:val="left" w:pos="12824"/>
+          <w:tab w:val="left" w:pos="13740"/>
+          <w:tab w:val="left" w:pos="14656"/>
+        </w:tabs>
+        <w:rPr>
+          <w:color w:val="000000" w:themeColor="text1"/>
+          <w:szCs w:val="28"/>
+        </w:rPr>
+      </w:pPr>
+      <w:r>
+        <w:rPr>
+          <w:color w:val="000000" w:themeColor="text1"/>
+          <w:szCs w:val="28"/>
+        </w:rPr>
+        <w:t xml:space="preserve">        wcout&lt;&lt;L" Z у шіснадцятковій системі числення: 0x"&lt;&lt; hex &lt;&lt; (int)floor(validator(z)) &lt;&lt; defaultfloat&lt;&lt; endl;</w:t>
+      </w:r>
+    </w:p>
+    <w:p>
+      <w:pPr>
+        <w:tabs>
+          <w:tab w:val="left" w:pos="916"/>
+          <w:tab w:val="left" w:pos="1832"/>
+          <w:tab w:val="left" w:pos="2748"/>
+          <w:tab w:val="left" w:pos="3664"/>
+          <w:tab w:val="left" w:pos="4580"/>
+          <w:tab w:val="left" w:pos="5496"/>
+          <w:tab w:val="left" w:pos="6412"/>
+          <w:tab w:val="left" w:pos="7328"/>
+          <w:tab w:val="left" w:pos="8244"/>
+          <w:tab w:val="left" w:pos="9160"/>
+          <w:tab w:val="left" w:pos="10076"/>
+          <w:tab w:val="left" w:pos="10992"/>
+          <w:tab w:val="left" w:pos="11908"/>
+          <w:tab w:val="left" w:pos="12824"/>
+          <w:tab w:val="left" w:pos="13740"/>
+          <w:tab w:val="left" w:pos="14656"/>
+        </w:tabs>
+        <w:rPr>
+          <w:color w:val="000000" w:themeColor="text1"/>
+          <w:szCs w:val="28"/>
+        </w:rPr>
+      </w:pPr>
+      <w:r>
+        <w:rPr>
+          <w:color w:val="000000" w:themeColor="text1"/>
+          <w:szCs w:val="28"/>
+        </w:rPr>
+        <w:t xml:space="preserve">    }else{</w:t>
+      </w:r>
+    </w:p>
+    <w:p>
+      <w:pPr>
+        <w:tabs>
+          <w:tab w:val="left" w:pos="916"/>
+          <w:tab w:val="left" w:pos="1832"/>
+          <w:tab w:val="left" w:pos="2748"/>
+          <w:tab w:val="left" w:pos="3664"/>
+          <w:tab w:val="left" w:pos="4580"/>
+          <w:tab w:val="left" w:pos="5496"/>
+          <w:tab w:val="left" w:pos="6412"/>
+          <w:tab w:val="left" w:pos="7328"/>
+          <w:tab w:val="left" w:pos="8244"/>
+          <w:tab w:val="left" w:pos="9160"/>
+          <w:tab w:val="left" w:pos="10076"/>
+          <w:tab w:val="left" w:pos="10992"/>
+          <w:tab w:val="left" w:pos="11908"/>
+          <w:tab w:val="left" w:pos="12824"/>
+          <w:tab w:val="left" w:pos="13740"/>
+          <w:tab w:val="left" w:pos="14656"/>
+        </w:tabs>
+        <w:rPr>
+          <w:color w:val="000000" w:themeColor="text1"/>
+          <w:szCs w:val="28"/>
+        </w:rPr>
+      </w:pPr>
+      <w:r>
+        <w:rPr>
+          <w:color w:val="000000" w:themeColor="text1"/>
+          <w:szCs w:val="28"/>
+        </w:rPr>
+        <w:t xml:space="preserve">        wcout&lt;&lt;L" Z у шіснадцятковій системі числення: "&lt;&lt; hexfloat &lt;&lt; validator(z) &lt;&lt; defaultfloat&lt;&lt; endl;</w:t>
+      </w:r>
+    </w:p>
+    <w:p>
+      <w:pPr>
+        <w:tabs>
+          <w:tab w:val="left" w:pos="916"/>
+          <w:tab w:val="left" w:pos="1832"/>
+          <w:tab w:val="left" w:pos="2748"/>
+          <w:tab w:val="left" w:pos="3664"/>
+          <w:tab w:val="left" w:pos="4580"/>
+          <w:tab w:val="left" w:pos="5496"/>
+          <w:tab w:val="left" w:pos="6412"/>
+          <w:tab w:val="left" w:pos="7328"/>
+          <w:tab w:val="left" w:pos="8244"/>
+          <w:tab w:val="left" w:pos="9160"/>
+          <w:tab w:val="left" w:pos="10076"/>
+          <w:tab w:val="left" w:pos="10992"/>
+          <w:tab w:val="left" w:pos="11908"/>
+          <w:tab w:val="left" w:pos="12824"/>
+          <w:tab w:val="left" w:pos="13740"/>
+          <w:tab w:val="left" w:pos="14656"/>
+        </w:tabs>
+        <w:rPr>
+          <w:color w:val="000000" w:themeColor="text1"/>
+          <w:szCs w:val="28"/>
+        </w:rPr>
+      </w:pPr>
+      <w:r>
+        <w:rPr>
+          <w:color w:val="000000" w:themeColor="text1"/>
+          <w:szCs w:val="28"/>
+        </w:rPr>
+        <w:t xml:space="preserve">    }</w:t>
+      </w:r>
+    </w:p>
+    <w:p>
+      <w:pPr>
+        <w:tabs>
+          <w:tab w:val="left" w:pos="916"/>
+          <w:tab w:val="left" w:pos="1832"/>
+          <w:tab w:val="left" w:pos="2748"/>
+          <w:tab w:val="left" w:pos="3664"/>
+          <w:tab w:val="left" w:pos="4580"/>
+          <w:tab w:val="left" w:pos="5496"/>
+          <w:tab w:val="left" w:pos="6412"/>
+          <w:tab w:val="left" w:pos="7328"/>
+          <w:tab w:val="left" w:pos="8244"/>
+          <w:tab w:val="left" w:pos="9160"/>
+          <w:tab w:val="left" w:pos="10076"/>
+          <w:tab w:val="left" w:pos="10992"/>
+          <w:tab w:val="left" w:pos="11908"/>
+          <w:tab w:val="left" w:pos="12824"/>
+          <w:tab w:val="left" w:pos="13740"/>
+          <w:tab w:val="left" w:pos="14656"/>
+        </w:tabs>
+        <w:rPr>
+          <w:color w:val="000000" w:themeColor="text1"/>
+          <w:szCs w:val="28"/>
+        </w:rPr>
+      </w:pPr>
+    </w:p>
+    <w:p>
+      <w:pPr>
+        <w:tabs>
+          <w:tab w:val="left" w:pos="916"/>
+          <w:tab w:val="left" w:pos="1832"/>
+          <w:tab w:val="left" w:pos="2748"/>
+          <w:tab w:val="left" w:pos="3664"/>
+          <w:tab w:val="left" w:pos="4580"/>
+          <w:tab w:val="left" w:pos="5496"/>
+          <w:tab w:val="left" w:pos="6412"/>
+          <w:tab w:val="left" w:pos="7328"/>
+          <w:tab w:val="left" w:pos="8244"/>
+          <w:tab w:val="left" w:pos="9160"/>
+          <w:tab w:val="left" w:pos="10076"/>
+          <w:tab w:val="left" w:pos="10992"/>
+          <w:tab w:val="left" w:pos="11908"/>
+          <w:tab w:val="left" w:pos="12824"/>
+          <w:tab w:val="left" w:pos="13740"/>
+          <w:tab w:val="left" w:pos="14656"/>
+        </w:tabs>
+        <w:rPr>
+          <w:color w:val="000000" w:themeColor="text1"/>
+          <w:szCs w:val="28"/>
+        </w:rPr>
+      </w:pPr>
+    </w:p>
+    <w:p>
+      <w:pPr>
+        <w:tabs>
+          <w:tab w:val="left" w:pos="916"/>
+          <w:tab w:val="left" w:pos="1832"/>
+          <w:tab w:val="left" w:pos="2748"/>
+          <w:tab w:val="left" w:pos="3664"/>
+          <w:tab w:val="left" w:pos="4580"/>
+          <w:tab w:val="left" w:pos="5496"/>
+          <w:tab w:val="left" w:pos="6412"/>
+          <w:tab w:val="left" w:pos="7328"/>
+          <w:tab w:val="left" w:pos="8244"/>
+          <w:tab w:val="left" w:pos="9160"/>
+          <w:tab w:val="left" w:pos="10076"/>
+          <w:tab w:val="left" w:pos="10992"/>
+          <w:tab w:val="left" w:pos="11908"/>
+          <w:tab w:val="left" w:pos="12824"/>
+          <w:tab w:val="left" w:pos="13740"/>
+          <w:tab w:val="left" w:pos="14656"/>
+        </w:tabs>
+        <w:rPr>
+          <w:color w:val="000000" w:themeColor="text1"/>
+          <w:szCs w:val="28"/>
+        </w:rPr>
+      </w:pPr>
+      <w:r>
+        <w:rPr>
+          <w:color w:val="000000" w:themeColor="text1"/>
+          <w:szCs w:val="28"/>
+        </w:rPr>
+        <w:t xml:space="preserve">    wcout &lt;&lt;L"Введіть символ a: ";</w:t>
+      </w:r>
+    </w:p>
+    <w:p>
+      <w:pPr>
+        <w:tabs>
+          <w:tab w:val="left" w:pos="916"/>
+          <w:tab w:val="left" w:pos="1832"/>
+          <w:tab w:val="left" w:pos="2748"/>
+          <w:tab w:val="left" w:pos="3664"/>
+          <w:tab w:val="left" w:pos="4580"/>
+          <w:tab w:val="left" w:pos="5496"/>
+          <w:tab w:val="left" w:pos="6412"/>
+          <w:tab w:val="left" w:pos="7328"/>
+          <w:tab w:val="left" w:pos="8244"/>
+          <w:tab w:val="left" w:pos="9160"/>
+          <w:tab w:val="left" w:pos="10076"/>
+          <w:tab w:val="left" w:pos="10992"/>
+          <w:tab w:val="left" w:pos="11908"/>
+          <w:tab w:val="left" w:pos="12824"/>
+          <w:tab w:val="left" w:pos="13740"/>
+          <w:tab w:val="left" w:pos="14656"/>
+        </w:tabs>
+        <w:rPr>
+          <w:color w:val="000000" w:themeColor="text1"/>
+          <w:szCs w:val="28"/>
+        </w:rPr>
+      </w:pPr>
+      <w:r>
+        <w:rPr>
+          <w:color w:val="000000" w:themeColor="text1"/>
+          <w:szCs w:val="28"/>
+        </w:rPr>
+        <w:t xml:space="preserve">    wcin &gt;&gt; a;</w:t>
+      </w:r>
+    </w:p>
+    <w:p>
+      <w:pPr>
+        <w:tabs>
+          <w:tab w:val="left" w:pos="916"/>
+          <w:tab w:val="left" w:pos="1832"/>
+          <w:tab w:val="left" w:pos="2748"/>
+          <w:tab w:val="left" w:pos="3664"/>
+          <w:tab w:val="left" w:pos="4580"/>
+          <w:tab w:val="left" w:pos="5496"/>
+          <w:tab w:val="left" w:pos="6412"/>
+          <w:tab w:val="left" w:pos="7328"/>
+          <w:tab w:val="left" w:pos="8244"/>
+          <w:tab w:val="left" w:pos="9160"/>
+          <w:tab w:val="left" w:pos="10076"/>
+          <w:tab w:val="left" w:pos="10992"/>
+          <w:tab w:val="left" w:pos="11908"/>
+          <w:tab w:val="left" w:pos="12824"/>
+          <w:tab w:val="left" w:pos="13740"/>
+          <w:tab w:val="left" w:pos="14656"/>
+        </w:tabs>
+        <w:rPr>
+          <w:color w:val="000000" w:themeColor="text1"/>
+          <w:szCs w:val="28"/>
+        </w:rPr>
+      </w:pPr>
+      <w:r>
+        <w:rPr>
+          <w:color w:val="000000" w:themeColor="text1"/>
+          <w:szCs w:val="28"/>
+        </w:rPr>
+        <w:t xml:space="preserve">    cin.clear();</w:t>
+      </w:r>
+    </w:p>
+    <w:p>
+      <w:pPr>
+        <w:tabs>
+          <w:tab w:val="left" w:pos="916"/>
+          <w:tab w:val="left" w:pos="1832"/>
+          <w:tab w:val="left" w:pos="2748"/>
+          <w:tab w:val="left" w:pos="3664"/>
+          <w:tab w:val="left" w:pos="4580"/>
+          <w:tab w:val="left" w:pos="5496"/>
+          <w:tab w:val="left" w:pos="6412"/>
+          <w:tab w:val="left" w:pos="7328"/>
+          <w:tab w:val="left" w:pos="8244"/>
+          <w:tab w:val="left" w:pos="9160"/>
+          <w:tab w:val="left" w:pos="10076"/>
+          <w:tab w:val="left" w:pos="10992"/>
+          <w:tab w:val="left" w:pos="11908"/>
+          <w:tab w:val="left" w:pos="12824"/>
+          <w:tab w:val="left" w:pos="13740"/>
+          <w:tab w:val="left" w:pos="14656"/>
+        </w:tabs>
+        <w:rPr>
+          <w:color w:val="000000" w:themeColor="text1"/>
+          <w:szCs w:val="28"/>
+        </w:rPr>
+      </w:pPr>
+      <w:r>
+        <w:rPr>
+          <w:color w:val="000000" w:themeColor="text1"/>
+          <w:szCs w:val="28"/>
+        </w:rPr>
+        <w:t xml:space="preserve">    wcin.ignore(numeric_limits &lt; streamsize &gt; ::max(), '\n');</w:t>
+      </w:r>
+    </w:p>
+    <w:p>
+      <w:pPr>
+        <w:tabs>
+          <w:tab w:val="left" w:pos="916"/>
+          <w:tab w:val="left" w:pos="1832"/>
+          <w:tab w:val="left" w:pos="2748"/>
+          <w:tab w:val="left" w:pos="3664"/>
+          <w:tab w:val="left" w:pos="4580"/>
+          <w:tab w:val="left" w:pos="5496"/>
+          <w:tab w:val="left" w:pos="6412"/>
+          <w:tab w:val="left" w:pos="7328"/>
+          <w:tab w:val="left" w:pos="8244"/>
+          <w:tab w:val="left" w:pos="9160"/>
+          <w:tab w:val="left" w:pos="10076"/>
+          <w:tab w:val="left" w:pos="10992"/>
+          <w:tab w:val="left" w:pos="11908"/>
+          <w:tab w:val="left" w:pos="12824"/>
+          <w:tab w:val="left" w:pos="13740"/>
+          <w:tab w:val="left" w:pos="14656"/>
+        </w:tabs>
+        <w:rPr>
+          <w:color w:val="000000" w:themeColor="text1"/>
+          <w:szCs w:val="28"/>
+        </w:rPr>
+      </w:pPr>
+      <w:r>
+        <w:rPr>
+          <w:color w:val="000000" w:themeColor="text1"/>
+          <w:szCs w:val="28"/>
+        </w:rPr>
+        <w:t xml:space="preserve">    wcout &lt;&lt;L"Введіть символ b: ";</w:t>
+      </w:r>
+    </w:p>
+    <w:p>
+      <w:pPr>
+        <w:tabs>
+          <w:tab w:val="left" w:pos="916"/>
+          <w:tab w:val="left" w:pos="1832"/>
+          <w:tab w:val="left" w:pos="2748"/>
+          <w:tab w:val="left" w:pos="3664"/>
+          <w:tab w:val="left" w:pos="4580"/>
+          <w:tab w:val="left" w:pos="5496"/>
+          <w:tab w:val="left" w:pos="6412"/>
+          <w:tab w:val="left" w:pos="7328"/>
+          <w:tab w:val="left" w:pos="8244"/>
+          <w:tab w:val="left" w:pos="9160"/>
+          <w:tab w:val="left" w:pos="10076"/>
+          <w:tab w:val="left" w:pos="10992"/>
+          <w:tab w:val="left" w:pos="11908"/>
+          <w:tab w:val="left" w:pos="12824"/>
+          <w:tab w:val="left" w:pos="13740"/>
+          <w:tab w:val="left" w:pos="14656"/>
+        </w:tabs>
+        <w:rPr>
+          <w:color w:val="000000" w:themeColor="text1"/>
+          <w:szCs w:val="28"/>
+        </w:rPr>
+      </w:pPr>
+      <w:r>
+        <w:rPr>
+          <w:color w:val="000000" w:themeColor="text1"/>
+          <w:szCs w:val="28"/>
+        </w:rPr>
+        <w:t xml:space="preserve">    wcin &gt;&gt; b;</w:t>
+      </w:r>
+    </w:p>
+    <w:p>
+      <w:pPr>
+        <w:tabs>
+          <w:tab w:val="left" w:pos="916"/>
+          <w:tab w:val="left" w:pos="1832"/>
+          <w:tab w:val="left" w:pos="2748"/>
+          <w:tab w:val="left" w:pos="3664"/>
+          <w:tab w:val="left" w:pos="4580"/>
+          <w:tab w:val="left" w:pos="5496"/>
+          <w:tab w:val="left" w:pos="6412"/>
+          <w:tab w:val="left" w:pos="7328"/>
+          <w:tab w:val="left" w:pos="8244"/>
+          <w:tab w:val="left" w:pos="9160"/>
+          <w:tab w:val="left" w:pos="10076"/>
+          <w:tab w:val="left" w:pos="10992"/>
+          <w:tab w:val="left" w:pos="11908"/>
+          <w:tab w:val="left" w:pos="12824"/>
+          <w:tab w:val="left" w:pos="13740"/>
+          <w:tab w:val="left" w:pos="14656"/>
+        </w:tabs>
+        <w:rPr>
+          <w:color w:val="000000" w:themeColor="text1"/>
+          <w:szCs w:val="28"/>
+        </w:rPr>
+      </w:pPr>
+      <w:r>
+        <w:rPr>
+          <w:color w:val="000000" w:themeColor="text1"/>
+          <w:szCs w:val="28"/>
+        </w:rPr>
+        <w:t xml:space="preserve">    wcout &lt;&lt; boolalpha &lt;&lt; L"Результат логічного виразу: "&lt;&lt;aBCondition(a,b) &lt;&lt; endl;</w:t>
+      </w:r>
+    </w:p>
+    <w:p>
+      <w:pPr>
+        <w:tabs>
+          <w:tab w:val="left" w:pos="916"/>
+          <w:tab w:val="left" w:pos="1832"/>
+          <w:tab w:val="left" w:pos="2748"/>
+          <w:tab w:val="left" w:pos="3664"/>
+          <w:tab w:val="left" w:pos="4580"/>
+          <w:tab w:val="left" w:pos="5496"/>
+          <w:tab w:val="left" w:pos="6412"/>
+          <w:tab w:val="left" w:pos="7328"/>
+          <w:tab w:val="left" w:pos="8244"/>
+          <w:tab w:val="left" w:pos="9160"/>
+          <w:tab w:val="left" w:pos="10076"/>
+          <w:tab w:val="left" w:pos="10992"/>
+          <w:tab w:val="left" w:pos="11908"/>
+          <w:tab w:val="left" w:pos="12824"/>
+          <w:tab w:val="left" w:pos="13740"/>
+          <w:tab w:val="left" w:pos="14656"/>
+        </w:tabs>
+        <w:rPr>
+          <w:color w:val="000000" w:themeColor="text1"/>
+          <w:szCs w:val="28"/>
+        </w:rPr>
+      </w:pPr>
+      <w:r>
+        <w:rPr>
+          <w:color w:val="000000" w:themeColor="text1"/>
+          <w:szCs w:val="28"/>
+        </w:rPr>
+        <w:t xml:space="preserve">    wcout &lt;&lt; L"Результат роботи модулю s_calculation: "&lt;&lt; defaultfloat &lt;&lt; hexS_calculation(x,y,z) &lt;&lt; endl;</w:t>
+      </w:r>
+    </w:p>
+    <w:p>
+      <w:pPr>
+        <w:tabs>
+          <w:tab w:val="left" w:pos="916"/>
+          <w:tab w:val="left" w:pos="1832"/>
+          <w:tab w:val="left" w:pos="2748"/>
+          <w:tab w:val="left" w:pos="3664"/>
+          <w:tab w:val="left" w:pos="4580"/>
+          <w:tab w:val="left" w:pos="5496"/>
+          <w:tab w:val="left" w:pos="6412"/>
+          <w:tab w:val="left" w:pos="7328"/>
+          <w:tab w:val="left" w:pos="8244"/>
+          <w:tab w:val="left" w:pos="9160"/>
+          <w:tab w:val="left" w:pos="10076"/>
+          <w:tab w:val="left" w:pos="10992"/>
+          <w:tab w:val="left" w:pos="11908"/>
+          <w:tab w:val="left" w:pos="12824"/>
+          <w:tab w:val="left" w:pos="13740"/>
+          <w:tab w:val="left" w:pos="14656"/>
+        </w:tabs>
+        <w:rPr>
+          <w:color w:val="000000" w:themeColor="text1"/>
+          <w:szCs w:val="28"/>
+        </w:rPr>
+      </w:pPr>
+      <w:r>
+        <w:rPr>
+          <w:color w:val="000000" w:themeColor="text1"/>
+          <w:szCs w:val="28"/>
+        </w:rPr>
+        <w:t xml:space="preserve">    system("pause");</w:t>
+      </w:r>
+    </w:p>
+    <w:p>
+      <w:pPr>
+        <w:tabs>
+          <w:tab w:val="left" w:pos="916"/>
+          <w:tab w:val="left" w:pos="1832"/>
+          <w:tab w:val="left" w:pos="2748"/>
+          <w:tab w:val="left" w:pos="3664"/>
+          <w:tab w:val="left" w:pos="4580"/>
+          <w:tab w:val="left" w:pos="5496"/>
+          <w:tab w:val="left" w:pos="6412"/>
+          <w:tab w:val="left" w:pos="7328"/>
+          <w:tab w:val="left" w:pos="8244"/>
+          <w:tab w:val="left" w:pos="9160"/>
+          <w:tab w:val="left" w:pos="10076"/>
+          <w:tab w:val="left" w:pos="10992"/>
+          <w:tab w:val="left" w:pos="11908"/>
+          <w:tab w:val="left" w:pos="12824"/>
+          <w:tab w:val="left" w:pos="13740"/>
+          <w:tab w:val="left" w:pos="14656"/>
+        </w:tabs>
+        <w:rPr>
+          <w:color w:val="000000" w:themeColor="text1"/>
+          <w:szCs w:val="28"/>
+        </w:rPr>
+      </w:pPr>
+      <w:r>
+        <w:rPr>
+          <w:color w:val="000000" w:themeColor="text1"/>
           <w:szCs w:val="28"/>
         </w:rPr>
         <w:t xml:space="preserve">    return 0;</w:t>
@@ -16979,20 +18157,14 @@
       </w:pPr>
       <w:r>
         <w:rPr>
+          <w:color w:val="000000" w:themeColor="text1"/>
           <w:szCs w:val="28"/>
         </w:rPr>
         <w:t>}</w:t>
       </w:r>
-    </w:p>
-    <w:p>
-      <w:pPr>
-        <w:rPr>
-          <w:szCs w:val="28"/>
-          <w:lang w:bidi="ar-DZ"/>
-        </w:rPr>
-      </w:pPr>
-      <w:r>
-        <w:rPr>
+      <w:r>
+        <w:rPr>
+          <w:color w:val="000000" w:themeColor="text1"/>
           <w:szCs w:val="28"/>
           <w:lang w:bidi="ar-DZ"/>
         </w:rPr>
@@ -20940,6 +22112,7 @@
         <w:docPartUnique/>
       </w:docPartObj>
     </w:sdtPr>
+    <w:sdtEndPr/>
     <w:sdtContent>
       <w:p>
         <w:pPr>
@@ -21063,7 +22236,7 @@
         <v:path o:extrusionok="f" gradientshapeok="t" o:connecttype="rect"/>
         <o:lock v:ext="edit" aspectratio="t"/>
       </v:shapetype>
-      <v:shape id="_x0000_i1093" type="#_x0000_t75" style="width:52.55pt;height:19.55pt;visibility:visible;mso-wrap-style:square" o:bullet="t">
+      <v:shape id="_x0000_i1029" type="#_x0000_t75" style="width:52.55pt;height:19.55pt;visibility:visible;mso-wrap-style:square" o:bullet="t">
         <v:imagedata r:id="rId1" o:title=""/>
       </v:shape>
     </w:pict>
@@ -23914,7 +25087,7 @@
 </file>
 
 <file path=customXml/itemProps1.xml><?xml version="1.0" encoding="utf-8"?>
-<ds:datastoreItem xmlns:ds="http://schemas.openxmlformats.org/officeDocument/2006/customXml" ds:itemID="{CCE9A7E8-E151-4CD9-A4EE-06396C2D52F2}">
+<ds:datastoreItem xmlns:ds="http://schemas.openxmlformats.org/officeDocument/2006/customXml" ds:itemID="{D4AACBBD-CABC-4AD0-947D-11E62A4257D1}">
   <ds:schemaRefs>
     <ds:schemaRef ds:uri="http://schemas.openxmlformats.org/officeDocument/2006/bibliography"/>
   </ds:schemaRefs>

</xml_diff>